<commit_message>
Added scenarios table from Alison's email
</commit_message>
<xml_diff>
--- a/outputs/ipacs_report_using_IPACS_20230214_fix.docx
+++ b/outputs/ipacs_report_using_IPACS_20230214_fix.docx
@@ -195,7 +195,7 @@
         <w:pStyle w:val="Date"/>
       </w:pPr>
       <w:r>
-        <w:t xml:space="preserve">22</w:t>
+        <w:t xml:space="preserve">30</w:t>
       </w:r>
       <w:r>
         <w:t xml:space="preserve"> </w:t>
@@ -642,8 +642,10 @@
           </wp:inline>
         </w:drawing>
       </w:r>
-      <w:r>
-        <w:t xml:space="preserve"> </w:t>
+    </w:p>
+    <w:p>
+      <w:r>
+        <w:br w:type="page"/>
       </w:r>
     </w:p>
     <w:tbl xmlns:w="http://schemas.openxmlformats.org/wordprocessingml/2006/main" xmlns:r="http://schemas.openxmlformats.org/officeDocument/2006/relationships" xmlns:w14="http://schemas.microsoft.com/office/word/2010/wordml" xmlns:wp="http://schemas.openxmlformats.org/drawingml/2006/wordprocessingDrawing" xmlns:a="http://schemas.openxmlformats.org/drawingml/2006/main" xmlns:pic="http://schemas.openxmlformats.org/drawingml/2006/picture">
@@ -3420,7 +3422,2402 @@
       </w:r>
     </w:p>
     <w:bookmarkEnd w:id="38"/>
-    <w:bookmarkStart w:id="42" w:name="p1-bristol"/>
+    <w:bookmarkStart w:id="39" w:name="scenarios"/>
+    <w:p>
+      <w:pPr>
+        <w:pStyle w:val="Heading2"/>
+      </w:pPr>
+      <w:r>
+        <w:t xml:space="preserve">Scenarios</w:t>
+      </w:r>
+    </w:p>
+    <w:tbl xmlns:w="http://schemas.openxmlformats.org/wordprocessingml/2006/main" xmlns:r="http://schemas.openxmlformats.org/officeDocument/2006/relationships" xmlns:w14="http://schemas.microsoft.com/office/word/2010/wordml" xmlns:wp="http://schemas.openxmlformats.org/drawingml/2006/wordprocessingDrawing" xmlns:a="http://schemas.openxmlformats.org/drawingml/2006/main" xmlns:pic="http://schemas.openxmlformats.org/drawingml/2006/picture">
+      <w:tblPr>
+        <w:tblLayout w:type="fixed"/>
+        <w:jc w:val="center"/>
+        <w:tblLook w:firstRow="1" w:lastRow="0" w:firstColumn="0" w:lastColumn="0" w:noHBand="0" w:noVBand="1"/>
+      </w:tblPr>
+      <w:tblGrid>
+        <w:gridCol w:w="1621"/>
+        <w:gridCol w:w="1372"/>
+        <w:gridCol w:w="2016"/>
+        <w:gridCol w:w="1343"/>
+      </w:tblGrid>
+      <w:tr>
+        <w:trPr>
+          <w:trHeight w:val="624" w:hRule="auto"/>
+          <w:tblHeader/>
+        </w:trPr>
+        header 1
+        <w:tc>
+          <w:tcPr>
+            <w:tcBorders>
+              <w:bottom w:val="single" w:sz="12" w:space="0" w:color="666666"/>
+              <w:top w:val="single" w:sz="12" w:space="0" w:color="666666"/>
+              <w:left w:val="none" w:sz="0" w:space="0" w:color="000000"/>
+              <w:right w:val="none" w:sz="0" w:space="0" w:color="000000"/>
+            </w:tcBorders>
+            <w:shd w:val="clear" w:color="auto" w:fill="FFFFFF"/>
+            <w:tcMar>
+              <w:top w:w="0" w:type="dxa"/>
+              <w:bottom w:w="0" w:type="dxa"/>
+              <w:left w:w="0" w:type="dxa"/>
+              <w:right w:w="0" w:type="dxa"/>
+            </w:tcMar>
+            <w:vAlign w:val="center"/>
+          </w:tcPr>
+          <w:p>
+            <w:pPr>
+              <w:pStyle w:val="Normal"/>
+              <w:jc w:val="left"/>
+              <w:pBdr>
+                <w:bottom w:val="none" w:sz="0" w:space="0" w:color="000000"/>
+                <w:top w:val="none" w:sz="0" w:space="0" w:color="000000"/>
+                <w:left w:val="none" w:sz="0" w:space="0" w:color="000000"/>
+                <w:right w:val="none" w:sz="0" w:space="0" w:color="000000"/>
+              </w:pBdr>
+              <w:spacing w:after="100" w:before="100" w:line="240"/>
+              <w:ind w:firstLine="0" w:left="100" w:right="100"/>
+            </w:pPr>
+            <w:r xmlns:w="http://schemas.openxmlformats.org/wordprocessingml/2006/main" xmlns:wp="http://schemas.openxmlformats.org/drawingml/2006/wordprocessingDrawing" xmlns:r="http://schemas.openxmlformats.org/officeDocument/2006/relationships" xmlns:w14="http://schemas.microsoft.com/office/word/2010/wordml">
+              <w:rPr>
+                <w:rFonts w:ascii="DejaVu Sans" w:hAnsi="DejaVu Sans" w:eastAsia="DejaVu Sans" w:cs="DejaVu Sans"/>
+                <w:i w:val="false"/>
+                <w:b w:val="false"/>
+                <w:u w:val="none"/>
+                <w:sz w:val="22"/>
+                <w:szCs w:val="22"/>
+                <w:color w:val="000000"/>
+              </w:rPr>
+              <w:t xml:space="preserve">Scenario #</w:t>
+            </w:r>
+          </w:p>
+        </w:tc>
+        <w:tc>
+          <w:tcPr>
+            <w:tcBorders>
+              <w:bottom w:val="single" w:sz="12" w:space="0" w:color="666666"/>
+              <w:top w:val="single" w:sz="12" w:space="0" w:color="666666"/>
+              <w:left w:val="none" w:sz="0" w:space="0" w:color="000000"/>
+              <w:right w:val="none" w:sz="0" w:space="0" w:color="000000"/>
+            </w:tcBorders>
+            <w:shd w:val="clear" w:color="auto" w:fill="FFFFFF"/>
+            <w:tcMar>
+              <w:top w:w="0" w:type="dxa"/>
+              <w:bottom w:w="0" w:type="dxa"/>
+              <w:left w:w="0" w:type="dxa"/>
+              <w:right w:w="0" w:type="dxa"/>
+            </w:tcMar>
+            <w:vAlign w:val="center"/>
+          </w:tcPr>
+          <w:p>
+            <w:pPr>
+              <w:pStyle w:val="Normal"/>
+              <w:jc w:val="left"/>
+              <w:pBdr>
+                <w:bottom w:val="none" w:sz="0" w:space="0" w:color="000000"/>
+                <w:top w:val="none" w:sz="0" w:space="0" w:color="000000"/>
+                <w:left w:val="none" w:sz="0" w:space="0" w:color="000000"/>
+                <w:right w:val="none" w:sz="0" w:space="0" w:color="000000"/>
+              </w:pBdr>
+              <w:spacing w:after="100" w:before="100" w:line="240"/>
+              <w:ind w:firstLine="0" w:left="100" w:right="100"/>
+            </w:pPr>
+            <w:r xmlns:w="http://schemas.openxmlformats.org/wordprocessingml/2006/main" xmlns:wp="http://schemas.openxmlformats.org/drawingml/2006/wordprocessingDrawing" xmlns:r="http://schemas.openxmlformats.org/officeDocument/2006/relationships" xmlns:w14="http://schemas.microsoft.com/office/word/2010/wordml">
+              <w:rPr>
+                <w:rFonts w:ascii="DejaVu Sans" w:hAnsi="DejaVu Sans" w:eastAsia="DejaVu Sans" w:cs="DejaVu Sans"/>
+                <w:i w:val="false"/>
+                <w:b w:val="false"/>
+                <w:u w:val="none"/>
+                <w:sz w:val="22"/>
+                <w:szCs w:val="22"/>
+                <w:color w:val="000000"/>
+              </w:rPr>
+              <w:t xml:space="preserve">Capacity</w:t>
+            </w:r>
+          </w:p>
+        </w:tc>
+        <w:tc>
+          <w:tcPr>
+            <w:tcBorders>
+              <w:bottom w:val="single" w:sz="12" w:space="0" w:color="666666"/>
+              <w:top w:val="single" w:sz="12" w:space="0" w:color="666666"/>
+              <w:left w:val="none" w:sz="0" w:space="0" w:color="000000"/>
+              <w:right w:val="none" w:sz="0" w:space="0" w:color="000000"/>
+            </w:tcBorders>
+            <w:shd w:val="clear" w:color="auto" w:fill="FFFFFF"/>
+            <w:tcMar>
+              <w:top w:w="0" w:type="dxa"/>
+              <w:bottom w:w="0" w:type="dxa"/>
+              <w:left w:w="0" w:type="dxa"/>
+              <w:right w:w="0" w:type="dxa"/>
+            </w:tcMar>
+            <w:vAlign w:val="center"/>
+          </w:tcPr>
+          <w:p>
+            <w:pPr>
+              <w:pStyle w:val="Normal"/>
+              <w:jc w:val="left"/>
+              <w:pBdr>
+                <w:bottom w:val="none" w:sz="0" w:space="0" w:color="000000"/>
+                <w:top w:val="none" w:sz="0" w:space="0" w:color="000000"/>
+                <w:left w:val="none" w:sz="0" w:space="0" w:color="000000"/>
+                <w:right w:val="none" w:sz="0" w:space="0" w:color="000000"/>
+              </w:pBdr>
+              <w:spacing w:after="100" w:before="100" w:line="240"/>
+              <w:ind w:firstLine="0" w:left="100" w:right="100"/>
+            </w:pPr>
+            <w:r xmlns:w="http://schemas.openxmlformats.org/wordprocessingml/2006/main" xmlns:wp="http://schemas.openxmlformats.org/drawingml/2006/wordprocessingDrawing" xmlns:r="http://schemas.openxmlformats.org/officeDocument/2006/relationships" xmlns:w14="http://schemas.microsoft.com/office/word/2010/wordml">
+              <w:rPr>
+                <w:rFonts w:ascii="DejaVu Sans" w:hAnsi="DejaVu Sans" w:eastAsia="DejaVu Sans" w:cs="DejaVu Sans"/>
+                <w:i w:val="false"/>
+                <w:b w:val="false"/>
+                <w:u w:val="none"/>
+                <w:sz w:val="22"/>
+                <w:szCs w:val="22"/>
+                <w:color w:val="000000"/>
+              </w:rPr>
+              <w:t xml:space="preserve">Length of Stay</w:t>
+            </w:r>
+          </w:p>
+        </w:tc>
+        <w:tc>
+          <w:tcPr>
+            <w:tcBorders>
+              <w:bottom w:val="single" w:sz="12" w:space="0" w:color="666666"/>
+              <w:top w:val="single" w:sz="12" w:space="0" w:color="666666"/>
+              <w:left w:val="none" w:sz="0" w:space="0" w:color="000000"/>
+              <w:right w:val="none" w:sz="0" w:space="0" w:color="000000"/>
+            </w:tcBorders>
+            <w:shd w:val="clear" w:color="auto" w:fill="FFFFFF"/>
+            <w:tcMar>
+              <w:top w:w="0" w:type="dxa"/>
+              <w:bottom w:w="0" w:type="dxa"/>
+              <w:left w:w="0" w:type="dxa"/>
+              <w:right w:w="0" w:type="dxa"/>
+            </w:tcMar>
+            <w:vAlign w:val="center"/>
+          </w:tcPr>
+          <w:p>
+            <w:pPr>
+              <w:pStyle w:val="Normal"/>
+              <w:jc w:val="left"/>
+              <w:pBdr>
+                <w:bottom w:val="none" w:sz="0" w:space="0" w:color="000000"/>
+                <w:top w:val="none" w:sz="0" w:space="0" w:color="000000"/>
+                <w:left w:val="none" w:sz="0" w:space="0" w:color="000000"/>
+                <w:right w:val="none" w:sz="0" w:space="0" w:color="000000"/>
+              </w:pBdr>
+              <w:spacing w:after="100" w:before="100" w:line="240"/>
+              <w:ind w:firstLine="0" w:left="100" w:right="100"/>
+            </w:pPr>
+            <w:r xmlns:w="http://schemas.openxmlformats.org/wordprocessingml/2006/main" xmlns:wp="http://schemas.openxmlformats.org/drawingml/2006/wordprocessingDrawing" xmlns:r="http://schemas.openxmlformats.org/officeDocument/2006/relationships" xmlns:w14="http://schemas.microsoft.com/office/word/2010/wordml">
+              <w:rPr>
+                <w:rFonts w:ascii="DejaVu Sans" w:hAnsi="DejaVu Sans" w:eastAsia="DejaVu Sans" w:cs="DejaVu Sans"/>
+                <w:i w:val="false"/>
+                <w:b w:val="false"/>
+                <w:u w:val="none"/>
+                <w:sz w:val="22"/>
+                <w:szCs w:val="22"/>
+                <w:color w:val="000000"/>
+              </w:rPr>
+              <w:t xml:space="preserve">Arrival</w:t>
+            </w:r>
+          </w:p>
+        </w:tc>
+      </w:tr>
+      <w:tr>
+        <w:trPr>
+          <w:trHeight w:val="581" w:hRule="auto"/>
+        </w:trPr>
+        body 1
+        <w:tc>
+          <w:tcPr>
+            <w:tcBorders>
+              <w:bottom w:val="none" w:sz="0" w:space="0" w:color="000000"/>
+              <w:top w:val="single" w:sz="12" w:space="0" w:color="666666"/>
+              <w:left w:val="none" w:sz="0" w:space="0" w:color="000000"/>
+              <w:right w:val="none" w:sz="0" w:space="0" w:color="000000"/>
+            </w:tcBorders>
+            <w:shd w:val="clear" w:color="auto" w:fill="FFFFFF"/>
+            <w:tcMar>
+              <w:top w:w="0" w:type="dxa"/>
+              <w:bottom w:w="0" w:type="dxa"/>
+              <w:left w:w="0" w:type="dxa"/>
+              <w:right w:w="0" w:type="dxa"/>
+            </w:tcMar>
+            <w:vAlign w:val="center"/>
+          </w:tcPr>
+          <w:p>
+            <w:pPr>
+              <w:pStyle w:val="Normal"/>
+              <w:jc w:val="left"/>
+              <w:pBdr>
+                <w:bottom w:val="none" w:sz="0" w:space="0" w:color="000000"/>
+                <w:top w:val="none" w:sz="0" w:space="0" w:color="000000"/>
+                <w:left w:val="none" w:sz="0" w:space="0" w:color="000000"/>
+                <w:right w:val="none" w:sz="0" w:space="0" w:color="000000"/>
+              </w:pBdr>
+              <w:spacing w:after="100" w:before="100" w:line="240"/>
+              <w:ind w:firstLine="0" w:left="100" w:right="100"/>
+            </w:pPr>
+            <w:r xmlns:w="http://schemas.openxmlformats.org/wordprocessingml/2006/main" xmlns:wp="http://schemas.openxmlformats.org/drawingml/2006/wordprocessingDrawing" xmlns:r="http://schemas.openxmlformats.org/officeDocument/2006/relationships" xmlns:w14="http://schemas.microsoft.com/office/word/2010/wordml">
+              <w:rPr>
+                <w:rFonts w:ascii="DejaVu Sans" w:hAnsi="DejaVu Sans" w:eastAsia="DejaVu Sans" w:cs="DejaVu Sans"/>
+                <w:i w:val="false"/>
+                <w:b w:val="false"/>
+                <w:u w:val="none"/>
+                <w:sz w:val="22"/>
+                <w:szCs w:val="22"/>
+                <w:color w:val="000000"/>
+              </w:rPr>
+              <w:t xml:space="preserve">1</w:t>
+            </w:r>
+          </w:p>
+        </w:tc>
+        <w:tc>
+          <w:tcPr>
+            <w:tcBorders>
+              <w:bottom w:val="none" w:sz="0" w:space="0" w:color="000000"/>
+              <w:top w:val="single" w:sz="12" w:space="0" w:color="666666"/>
+              <w:left w:val="none" w:sz="0" w:space="0" w:color="000000"/>
+              <w:right w:val="none" w:sz="0" w:space="0" w:color="000000"/>
+            </w:tcBorders>
+            <w:shd w:val="clear" w:color="auto" w:fill="FFFFFF"/>
+            <w:tcMar>
+              <w:top w:w="0" w:type="dxa"/>
+              <w:bottom w:w="0" w:type="dxa"/>
+              <w:left w:w="0" w:type="dxa"/>
+              <w:right w:w="0" w:type="dxa"/>
+            </w:tcMar>
+            <w:vAlign w:val="center"/>
+          </w:tcPr>
+          <w:p>
+            <w:pPr>
+              <w:pStyle w:val="Normal"/>
+              <w:jc w:val="left"/>
+              <w:pBdr>
+                <w:bottom w:val="none" w:sz="0" w:space="0" w:color="000000"/>
+                <w:top w:val="none" w:sz="0" w:space="0" w:color="000000"/>
+                <w:left w:val="none" w:sz="0" w:space="0" w:color="000000"/>
+                <w:right w:val="none" w:sz="0" w:space="0" w:color="000000"/>
+              </w:pBdr>
+              <w:spacing w:after="100" w:before="100" w:line="240"/>
+              <w:ind w:firstLine="0" w:left="100" w:right="100"/>
+            </w:pPr>
+            <w:r xmlns:w="http://schemas.openxmlformats.org/wordprocessingml/2006/main" xmlns:wp="http://schemas.openxmlformats.org/drawingml/2006/wordprocessingDrawing" xmlns:r="http://schemas.openxmlformats.org/officeDocument/2006/relationships" xmlns:w14="http://schemas.microsoft.com/office/word/2010/wordml">
+              <w:rPr>
+                <w:rFonts w:ascii="DejaVu Sans" w:hAnsi="DejaVu Sans" w:eastAsia="DejaVu Sans" w:cs="DejaVu Sans"/>
+                <w:i w:val="false"/>
+                <w:b w:val="false"/>
+                <w:u w:val="none"/>
+                <w:sz w:val="22"/>
+                <w:szCs w:val="22"/>
+                <w:color w:val="000000"/>
+              </w:rPr>
+              <w:t xml:space="preserve">Baseline</w:t>
+            </w:r>
+          </w:p>
+        </w:tc>
+        <w:tc>
+          <w:tcPr>
+            <w:tcBorders>
+              <w:bottom w:val="none" w:sz="0" w:space="0" w:color="000000"/>
+              <w:top w:val="single" w:sz="12" w:space="0" w:color="666666"/>
+              <w:left w:val="none" w:sz="0" w:space="0" w:color="000000"/>
+              <w:right w:val="none" w:sz="0" w:space="0" w:color="000000"/>
+            </w:tcBorders>
+            <w:shd w:val="clear" w:color="auto" w:fill="FFFFFF"/>
+            <w:tcMar>
+              <w:top w:w="0" w:type="dxa"/>
+              <w:bottom w:w="0" w:type="dxa"/>
+              <w:left w:w="0" w:type="dxa"/>
+              <w:right w:w="0" w:type="dxa"/>
+            </w:tcMar>
+            <w:vAlign w:val="center"/>
+          </w:tcPr>
+          <w:p>
+            <w:pPr>
+              <w:pStyle w:val="Normal"/>
+              <w:jc w:val="left"/>
+              <w:pBdr>
+                <w:bottom w:val="none" w:sz="0" w:space="0" w:color="000000"/>
+                <w:top w:val="none" w:sz="0" w:space="0" w:color="000000"/>
+                <w:left w:val="none" w:sz="0" w:space="0" w:color="000000"/>
+                <w:right w:val="none" w:sz="0" w:space="0" w:color="000000"/>
+              </w:pBdr>
+              <w:spacing w:after="100" w:before="100" w:line="240"/>
+              <w:ind w:firstLine="0" w:left="100" w:right="100"/>
+            </w:pPr>
+            <w:r xmlns:w="http://schemas.openxmlformats.org/wordprocessingml/2006/main" xmlns:wp="http://schemas.openxmlformats.org/drawingml/2006/wordprocessingDrawing" xmlns:r="http://schemas.openxmlformats.org/officeDocument/2006/relationships" xmlns:w14="http://schemas.microsoft.com/office/word/2010/wordml">
+              <w:rPr>
+                <w:rFonts w:ascii="DejaVu Sans" w:hAnsi="DejaVu Sans" w:eastAsia="DejaVu Sans" w:cs="DejaVu Sans"/>
+                <w:i w:val="false"/>
+                <w:b w:val="false"/>
+                <w:u w:val="none"/>
+                <w:sz w:val="22"/>
+                <w:szCs w:val="22"/>
+                <w:color w:val="000000"/>
+              </w:rPr>
+              <w:t xml:space="preserve">Baseline</w:t>
+            </w:r>
+          </w:p>
+        </w:tc>
+        <w:tc>
+          <w:tcPr>
+            <w:tcBorders>
+              <w:bottom w:val="none" w:sz="0" w:space="0" w:color="000000"/>
+              <w:top w:val="single" w:sz="12" w:space="0" w:color="666666"/>
+              <w:left w:val="none" w:sz="0" w:space="0" w:color="000000"/>
+              <w:right w:val="none" w:sz="0" w:space="0" w:color="000000"/>
+            </w:tcBorders>
+            <w:shd w:val="clear" w:color="auto" w:fill="FFFFFF"/>
+            <w:tcMar>
+              <w:top w:w="0" w:type="dxa"/>
+              <w:bottom w:w="0" w:type="dxa"/>
+              <w:left w:w="0" w:type="dxa"/>
+              <w:right w:w="0" w:type="dxa"/>
+            </w:tcMar>
+            <w:vAlign w:val="center"/>
+          </w:tcPr>
+          <w:p>
+            <w:pPr>
+              <w:pStyle w:val="Normal"/>
+              <w:jc w:val="left"/>
+              <w:pBdr>
+                <w:bottom w:val="none" w:sz="0" w:space="0" w:color="000000"/>
+                <w:top w:val="none" w:sz="0" w:space="0" w:color="000000"/>
+                <w:left w:val="none" w:sz="0" w:space="0" w:color="000000"/>
+                <w:right w:val="none" w:sz="0" w:space="0" w:color="000000"/>
+              </w:pBdr>
+              <w:spacing w:after="100" w:before="100" w:line="240"/>
+              <w:ind w:firstLine="0" w:left="100" w:right="100"/>
+            </w:pPr>
+            <w:r xmlns:w="http://schemas.openxmlformats.org/wordprocessingml/2006/main" xmlns:wp="http://schemas.openxmlformats.org/drawingml/2006/wordprocessingDrawing" xmlns:r="http://schemas.openxmlformats.org/officeDocument/2006/relationships" xmlns:w14="http://schemas.microsoft.com/office/word/2010/wordml">
+              <w:rPr>
+                <w:rFonts w:ascii="DejaVu Sans" w:hAnsi="DejaVu Sans" w:eastAsia="DejaVu Sans" w:cs="DejaVu Sans"/>
+                <w:i w:val="false"/>
+                <w:b w:val="false"/>
+                <w:u w:val="none"/>
+                <w:sz w:val="22"/>
+                <w:szCs w:val="22"/>
+                <w:color w:val="000000"/>
+              </w:rPr>
+              <w:t xml:space="preserve">Baseline</w:t>
+            </w:r>
+          </w:p>
+        </w:tc>
+      </w:tr>
+      <w:tr>
+        <w:trPr>
+          <w:trHeight w:val="617" w:hRule="auto"/>
+        </w:trPr>
+        body 2
+        <w:tc>
+          <w:tcPr>
+            <w:tcBorders>
+              <w:bottom w:val="none" w:sz="0" w:space="0" w:color="000000"/>
+              <w:top w:val="none" w:sz="0" w:space="0" w:color="000000"/>
+              <w:left w:val="none" w:sz="0" w:space="0" w:color="000000"/>
+              <w:right w:val="none" w:sz="0" w:space="0" w:color="000000"/>
+            </w:tcBorders>
+            <w:shd w:val="clear" w:color="auto" w:fill="FFFFFF"/>
+            <w:tcMar>
+              <w:top w:w="0" w:type="dxa"/>
+              <w:bottom w:w="0" w:type="dxa"/>
+              <w:left w:w="0" w:type="dxa"/>
+              <w:right w:w="0" w:type="dxa"/>
+            </w:tcMar>
+            <w:vAlign w:val="center"/>
+          </w:tcPr>
+          <w:p>
+            <w:pPr>
+              <w:pStyle w:val="Normal"/>
+              <w:jc w:val="left"/>
+              <w:pBdr>
+                <w:bottom w:val="none" w:sz="0" w:space="0" w:color="000000"/>
+                <w:top w:val="none" w:sz="0" w:space="0" w:color="000000"/>
+                <w:left w:val="none" w:sz="0" w:space="0" w:color="000000"/>
+                <w:right w:val="none" w:sz="0" w:space="0" w:color="000000"/>
+              </w:pBdr>
+              <w:spacing w:after="100" w:before="100" w:line="240"/>
+              <w:ind w:firstLine="0" w:left="100" w:right="100"/>
+            </w:pPr>
+            <w:r xmlns:w="http://schemas.openxmlformats.org/wordprocessingml/2006/main" xmlns:wp="http://schemas.openxmlformats.org/drawingml/2006/wordprocessingDrawing" xmlns:r="http://schemas.openxmlformats.org/officeDocument/2006/relationships" xmlns:w14="http://schemas.microsoft.com/office/word/2010/wordml">
+              <w:rPr>
+                <w:rFonts w:ascii="DejaVu Sans" w:hAnsi="DejaVu Sans" w:eastAsia="DejaVu Sans" w:cs="DejaVu Sans"/>
+                <w:i w:val="false"/>
+                <w:b w:val="false"/>
+                <w:u w:val="none"/>
+                <w:sz w:val="22"/>
+                <w:szCs w:val="22"/>
+                <w:color w:val="000000"/>
+              </w:rPr>
+              <w:t xml:space="preserve">2</w:t>
+            </w:r>
+          </w:p>
+        </w:tc>
+        <w:tc>
+          <w:tcPr>
+            <w:tcBorders>
+              <w:bottom w:val="none" w:sz="0" w:space="0" w:color="000000"/>
+              <w:top w:val="none" w:sz="0" w:space="0" w:color="000000"/>
+              <w:left w:val="none" w:sz="0" w:space="0" w:color="000000"/>
+              <w:right w:val="none" w:sz="0" w:space="0" w:color="000000"/>
+            </w:tcBorders>
+            <w:shd w:val="clear" w:color="auto" w:fill="FFFFFF"/>
+            <w:tcMar>
+              <w:top w:w="0" w:type="dxa"/>
+              <w:bottom w:w="0" w:type="dxa"/>
+              <w:left w:w="0" w:type="dxa"/>
+              <w:right w:w="0" w:type="dxa"/>
+            </w:tcMar>
+            <w:vAlign w:val="center"/>
+          </w:tcPr>
+          <w:p>
+            <w:pPr>
+              <w:pStyle w:val="Normal"/>
+              <w:jc w:val="left"/>
+              <w:pBdr>
+                <w:bottom w:val="none" w:sz="0" w:space="0" w:color="000000"/>
+                <w:top w:val="none" w:sz="0" w:space="0" w:color="000000"/>
+                <w:left w:val="none" w:sz="0" w:space="0" w:color="000000"/>
+                <w:right w:val="none" w:sz="0" w:space="0" w:color="000000"/>
+              </w:pBdr>
+              <w:spacing w:after="100" w:before="100" w:line="240"/>
+              <w:ind w:firstLine="0" w:left="100" w:right="100"/>
+            </w:pPr>
+            <w:r xmlns:w="http://schemas.openxmlformats.org/wordprocessingml/2006/main" xmlns:wp="http://schemas.openxmlformats.org/drawingml/2006/wordprocessingDrawing" xmlns:r="http://schemas.openxmlformats.org/officeDocument/2006/relationships" xmlns:w14="http://schemas.microsoft.com/office/word/2010/wordml">
+              <w:rPr>
+                <w:rFonts w:ascii="DejaVu Sans" w:hAnsi="DejaVu Sans" w:eastAsia="DejaVu Sans" w:cs="DejaVu Sans"/>
+                <w:i w:val="false"/>
+                <w:b w:val="false"/>
+                <w:u w:val="none"/>
+                <w:sz w:val="22"/>
+                <w:szCs w:val="22"/>
+                <w:color w:val="000000"/>
+              </w:rPr>
+              <w:t xml:space="preserve">Baseline</w:t>
+            </w:r>
+          </w:p>
+        </w:tc>
+        <w:tc>
+          <w:tcPr>
+            <w:tcBorders>
+              <w:bottom w:val="none" w:sz="0" w:space="0" w:color="000000"/>
+              <w:top w:val="none" w:sz="0" w:space="0" w:color="000000"/>
+              <w:left w:val="none" w:sz="0" w:space="0" w:color="000000"/>
+              <w:right w:val="none" w:sz="0" w:space="0" w:color="000000"/>
+            </w:tcBorders>
+            <w:shd w:val="clear" w:color="auto" w:fill="FFFFFF"/>
+            <w:tcMar>
+              <w:top w:w="0" w:type="dxa"/>
+              <w:bottom w:w="0" w:type="dxa"/>
+              <w:left w:w="0" w:type="dxa"/>
+              <w:right w:w="0" w:type="dxa"/>
+            </w:tcMar>
+            <w:vAlign w:val="center"/>
+          </w:tcPr>
+          <w:p>
+            <w:pPr>
+              <w:pStyle w:val="Normal"/>
+              <w:jc w:val="left"/>
+              <w:pBdr>
+                <w:bottom w:val="none" w:sz="0" w:space="0" w:color="000000"/>
+                <w:top w:val="none" w:sz="0" w:space="0" w:color="000000"/>
+                <w:left w:val="none" w:sz="0" w:space="0" w:color="000000"/>
+                <w:right w:val="none" w:sz="0" w:space="0" w:color="000000"/>
+              </w:pBdr>
+              <w:spacing w:after="100" w:before="100" w:line="240"/>
+              <w:ind w:firstLine="0" w:left="100" w:right="100"/>
+            </w:pPr>
+            <w:r xmlns:w="http://schemas.openxmlformats.org/wordprocessingml/2006/main" xmlns:wp="http://schemas.openxmlformats.org/drawingml/2006/wordprocessingDrawing" xmlns:r="http://schemas.openxmlformats.org/officeDocument/2006/relationships" xmlns:w14="http://schemas.microsoft.com/office/word/2010/wordml">
+              <w:rPr>
+                <w:rFonts w:ascii="DejaVu Sans" w:hAnsi="DejaVu Sans" w:eastAsia="DejaVu Sans" w:cs="DejaVu Sans"/>
+                <w:i w:val="false"/>
+                <w:b w:val="false"/>
+                <w:u w:val="none"/>
+                <w:sz w:val="22"/>
+                <w:szCs w:val="22"/>
+                <w:color w:val="000000"/>
+              </w:rPr>
+              <w:t xml:space="preserve">Baseline</w:t>
+            </w:r>
+          </w:p>
+        </w:tc>
+        <w:tc>
+          <w:tcPr>
+            <w:tcBorders>
+              <w:bottom w:val="none" w:sz="0" w:space="0" w:color="000000"/>
+              <w:top w:val="none" w:sz="0" w:space="0" w:color="000000"/>
+              <w:left w:val="none" w:sz="0" w:space="0" w:color="000000"/>
+              <w:right w:val="none" w:sz="0" w:space="0" w:color="000000"/>
+            </w:tcBorders>
+            <w:shd w:val="clear" w:color="auto" w:fill="FFFFFF"/>
+            <w:tcMar>
+              <w:top w:w="0" w:type="dxa"/>
+              <w:bottom w:w="0" w:type="dxa"/>
+              <w:left w:w="0" w:type="dxa"/>
+              <w:right w:w="0" w:type="dxa"/>
+            </w:tcMar>
+            <w:vAlign w:val="center"/>
+          </w:tcPr>
+          <w:p>
+            <w:pPr>
+              <w:pStyle w:val="Normal"/>
+              <w:jc w:val="left"/>
+              <w:pBdr>
+                <w:bottom w:val="none" w:sz="0" w:space="0" w:color="000000"/>
+                <w:top w:val="none" w:sz="0" w:space="0" w:color="000000"/>
+                <w:left w:val="none" w:sz="0" w:space="0" w:color="000000"/>
+                <w:right w:val="none" w:sz="0" w:space="0" w:color="000000"/>
+              </w:pBdr>
+              <w:spacing w:after="100" w:before="100" w:line="240"/>
+              <w:ind w:firstLine="0" w:left="100" w:right="100"/>
+            </w:pPr>
+            <w:r xmlns:w="http://schemas.openxmlformats.org/wordprocessingml/2006/main" xmlns:wp="http://schemas.openxmlformats.org/drawingml/2006/wordprocessingDrawing" xmlns:r="http://schemas.openxmlformats.org/officeDocument/2006/relationships" xmlns:w14="http://schemas.microsoft.com/office/word/2010/wordml">
+              <w:rPr>
+                <w:rFonts w:ascii="DejaVu Sans" w:hAnsi="DejaVu Sans" w:eastAsia="DejaVu Sans" w:cs="DejaVu Sans"/>
+                <w:i w:val="false"/>
+                <w:b w:val="false"/>
+                <w:u w:val="none"/>
+                <w:sz w:val="22"/>
+                <w:szCs w:val="22"/>
+                <w:color w:val="000000"/>
+              </w:rPr>
+              <w:t xml:space="preserve">Target</w:t>
+            </w:r>
+          </w:p>
+        </w:tc>
+      </w:tr>
+      <w:tr>
+        <w:trPr>
+          <w:trHeight w:val="617" w:hRule="auto"/>
+        </w:trPr>
+        body 3
+        <w:tc>
+          <w:tcPr>
+            <w:tcBorders>
+              <w:bottom w:val="none" w:sz="0" w:space="0" w:color="000000"/>
+              <w:top w:val="none" w:sz="0" w:space="0" w:color="000000"/>
+              <w:left w:val="none" w:sz="0" w:space="0" w:color="000000"/>
+              <w:right w:val="none" w:sz="0" w:space="0" w:color="000000"/>
+            </w:tcBorders>
+            <w:shd w:val="clear" w:color="auto" w:fill="FFFFFF"/>
+            <w:tcMar>
+              <w:top w:w="0" w:type="dxa"/>
+              <w:bottom w:w="0" w:type="dxa"/>
+              <w:left w:w="0" w:type="dxa"/>
+              <w:right w:w="0" w:type="dxa"/>
+            </w:tcMar>
+            <w:vAlign w:val="center"/>
+          </w:tcPr>
+          <w:p>
+            <w:pPr>
+              <w:pStyle w:val="Normal"/>
+              <w:jc w:val="left"/>
+              <w:pBdr>
+                <w:bottom w:val="none" w:sz="0" w:space="0" w:color="000000"/>
+                <w:top w:val="none" w:sz="0" w:space="0" w:color="000000"/>
+                <w:left w:val="none" w:sz="0" w:space="0" w:color="000000"/>
+                <w:right w:val="none" w:sz="0" w:space="0" w:color="000000"/>
+              </w:pBdr>
+              <w:spacing w:after="100" w:before="100" w:line="240"/>
+              <w:ind w:firstLine="0" w:left="100" w:right="100"/>
+            </w:pPr>
+            <w:r xmlns:w="http://schemas.openxmlformats.org/wordprocessingml/2006/main" xmlns:wp="http://schemas.openxmlformats.org/drawingml/2006/wordprocessingDrawing" xmlns:r="http://schemas.openxmlformats.org/officeDocument/2006/relationships" xmlns:w14="http://schemas.microsoft.com/office/word/2010/wordml">
+              <w:rPr>
+                <w:rFonts w:ascii="DejaVu Sans" w:hAnsi="DejaVu Sans" w:eastAsia="DejaVu Sans" w:cs="DejaVu Sans"/>
+                <w:i w:val="false"/>
+                <w:b w:val="false"/>
+                <w:u w:val="none"/>
+                <w:sz w:val="22"/>
+                <w:szCs w:val="22"/>
+                <w:color w:val="000000"/>
+              </w:rPr>
+              <w:t xml:space="preserve">3</w:t>
+            </w:r>
+          </w:p>
+        </w:tc>
+        <w:tc>
+          <w:tcPr>
+            <w:tcBorders>
+              <w:bottom w:val="none" w:sz="0" w:space="0" w:color="000000"/>
+              <w:top w:val="none" w:sz="0" w:space="0" w:color="000000"/>
+              <w:left w:val="none" w:sz="0" w:space="0" w:color="000000"/>
+              <w:right w:val="none" w:sz="0" w:space="0" w:color="000000"/>
+            </w:tcBorders>
+            <w:shd w:val="clear" w:color="auto" w:fill="FFFFFF"/>
+            <w:tcMar>
+              <w:top w:w="0" w:type="dxa"/>
+              <w:bottom w:w="0" w:type="dxa"/>
+              <w:left w:w="0" w:type="dxa"/>
+              <w:right w:w="0" w:type="dxa"/>
+            </w:tcMar>
+            <w:vAlign w:val="center"/>
+          </w:tcPr>
+          <w:p>
+            <w:pPr>
+              <w:pStyle w:val="Normal"/>
+              <w:jc w:val="left"/>
+              <w:pBdr>
+                <w:bottom w:val="none" w:sz="0" w:space="0" w:color="000000"/>
+                <w:top w:val="none" w:sz="0" w:space="0" w:color="000000"/>
+                <w:left w:val="none" w:sz="0" w:space="0" w:color="000000"/>
+                <w:right w:val="none" w:sz="0" w:space="0" w:color="000000"/>
+              </w:pBdr>
+              <w:spacing w:after="100" w:before="100" w:line="240"/>
+              <w:ind w:firstLine="0" w:left="100" w:right="100"/>
+            </w:pPr>
+            <w:r xmlns:w="http://schemas.openxmlformats.org/wordprocessingml/2006/main" xmlns:wp="http://schemas.openxmlformats.org/drawingml/2006/wordprocessingDrawing" xmlns:r="http://schemas.openxmlformats.org/officeDocument/2006/relationships" xmlns:w14="http://schemas.microsoft.com/office/word/2010/wordml">
+              <w:rPr>
+                <w:rFonts w:ascii="DejaVu Sans" w:hAnsi="DejaVu Sans" w:eastAsia="DejaVu Sans" w:cs="DejaVu Sans"/>
+                <w:i w:val="false"/>
+                <w:b w:val="false"/>
+                <w:u w:val="none"/>
+                <w:sz w:val="22"/>
+                <w:szCs w:val="22"/>
+                <w:color w:val="000000"/>
+              </w:rPr>
+              <w:t xml:space="preserve">Baseline</w:t>
+            </w:r>
+          </w:p>
+        </w:tc>
+        <w:tc>
+          <w:tcPr>
+            <w:tcBorders>
+              <w:bottom w:val="none" w:sz="0" w:space="0" w:color="000000"/>
+              <w:top w:val="none" w:sz="0" w:space="0" w:color="000000"/>
+              <w:left w:val="none" w:sz="0" w:space="0" w:color="000000"/>
+              <w:right w:val="none" w:sz="0" w:space="0" w:color="000000"/>
+            </w:tcBorders>
+            <w:shd w:val="clear" w:color="auto" w:fill="FFFFFF"/>
+            <w:tcMar>
+              <w:top w:w="0" w:type="dxa"/>
+              <w:bottom w:w="0" w:type="dxa"/>
+              <w:left w:w="0" w:type="dxa"/>
+              <w:right w:w="0" w:type="dxa"/>
+            </w:tcMar>
+            <w:vAlign w:val="center"/>
+          </w:tcPr>
+          <w:p>
+            <w:pPr>
+              <w:pStyle w:val="Normal"/>
+              <w:jc w:val="left"/>
+              <w:pBdr>
+                <w:bottom w:val="none" w:sz="0" w:space="0" w:color="000000"/>
+                <w:top w:val="none" w:sz="0" w:space="0" w:color="000000"/>
+                <w:left w:val="none" w:sz="0" w:space="0" w:color="000000"/>
+                <w:right w:val="none" w:sz="0" w:space="0" w:color="000000"/>
+              </w:pBdr>
+              <w:spacing w:after="100" w:before="100" w:line="240"/>
+              <w:ind w:firstLine="0" w:left="100" w:right="100"/>
+            </w:pPr>
+            <w:r xmlns:w="http://schemas.openxmlformats.org/wordprocessingml/2006/main" xmlns:wp="http://schemas.openxmlformats.org/drawingml/2006/wordprocessingDrawing" xmlns:r="http://schemas.openxmlformats.org/officeDocument/2006/relationships" xmlns:w14="http://schemas.microsoft.com/office/word/2010/wordml">
+              <w:rPr>
+                <w:rFonts w:ascii="DejaVu Sans" w:hAnsi="DejaVu Sans" w:eastAsia="DejaVu Sans" w:cs="DejaVu Sans"/>
+                <w:i w:val="false"/>
+                <w:b w:val="false"/>
+                <w:u w:val="none"/>
+                <w:sz w:val="22"/>
+                <w:szCs w:val="22"/>
+                <w:color w:val="000000"/>
+              </w:rPr>
+              <w:t xml:space="preserve">Target</w:t>
+            </w:r>
+          </w:p>
+        </w:tc>
+        <w:tc>
+          <w:tcPr>
+            <w:tcBorders>
+              <w:bottom w:val="none" w:sz="0" w:space="0" w:color="000000"/>
+              <w:top w:val="none" w:sz="0" w:space="0" w:color="000000"/>
+              <w:left w:val="none" w:sz="0" w:space="0" w:color="000000"/>
+              <w:right w:val="none" w:sz="0" w:space="0" w:color="000000"/>
+            </w:tcBorders>
+            <w:shd w:val="clear" w:color="auto" w:fill="FFFFFF"/>
+            <w:tcMar>
+              <w:top w:w="0" w:type="dxa"/>
+              <w:bottom w:w="0" w:type="dxa"/>
+              <w:left w:w="0" w:type="dxa"/>
+              <w:right w:w="0" w:type="dxa"/>
+            </w:tcMar>
+            <w:vAlign w:val="center"/>
+          </w:tcPr>
+          <w:p>
+            <w:pPr>
+              <w:pStyle w:val="Normal"/>
+              <w:jc w:val="left"/>
+              <w:pBdr>
+                <w:bottom w:val="none" w:sz="0" w:space="0" w:color="000000"/>
+                <w:top w:val="none" w:sz="0" w:space="0" w:color="000000"/>
+                <w:left w:val="none" w:sz="0" w:space="0" w:color="000000"/>
+                <w:right w:val="none" w:sz="0" w:space="0" w:color="000000"/>
+              </w:pBdr>
+              <w:spacing w:after="100" w:before="100" w:line="240"/>
+              <w:ind w:firstLine="0" w:left="100" w:right="100"/>
+            </w:pPr>
+            <w:r xmlns:w="http://schemas.openxmlformats.org/wordprocessingml/2006/main" xmlns:wp="http://schemas.openxmlformats.org/drawingml/2006/wordprocessingDrawing" xmlns:r="http://schemas.openxmlformats.org/officeDocument/2006/relationships" xmlns:w14="http://schemas.microsoft.com/office/word/2010/wordml">
+              <w:rPr>
+                <w:rFonts w:ascii="DejaVu Sans" w:hAnsi="DejaVu Sans" w:eastAsia="DejaVu Sans" w:cs="DejaVu Sans"/>
+                <w:i w:val="false"/>
+                <w:b w:val="false"/>
+                <w:u w:val="none"/>
+                <w:sz w:val="22"/>
+                <w:szCs w:val="22"/>
+                <w:color w:val="000000"/>
+              </w:rPr>
+              <w:t xml:space="preserve">Baseline</w:t>
+            </w:r>
+          </w:p>
+        </w:tc>
+      </w:tr>
+      <w:tr>
+        <w:trPr>
+          <w:trHeight w:val="617" w:hRule="auto"/>
+        </w:trPr>
+        body 4
+        <w:tc>
+          <w:tcPr>
+            <w:tcBorders>
+              <w:bottom w:val="none" w:sz="0" w:space="0" w:color="000000"/>
+              <w:top w:val="none" w:sz="0" w:space="0" w:color="000000"/>
+              <w:left w:val="none" w:sz="0" w:space="0" w:color="000000"/>
+              <w:right w:val="none" w:sz="0" w:space="0" w:color="000000"/>
+            </w:tcBorders>
+            <w:shd w:val="clear" w:color="auto" w:fill="FFFFFF"/>
+            <w:tcMar>
+              <w:top w:w="0" w:type="dxa"/>
+              <w:bottom w:w="0" w:type="dxa"/>
+              <w:left w:w="0" w:type="dxa"/>
+              <w:right w:w="0" w:type="dxa"/>
+            </w:tcMar>
+            <w:vAlign w:val="center"/>
+          </w:tcPr>
+          <w:p>
+            <w:pPr>
+              <w:pStyle w:val="Normal"/>
+              <w:jc w:val="left"/>
+              <w:pBdr>
+                <w:bottom w:val="none" w:sz="0" w:space="0" w:color="000000"/>
+                <w:top w:val="none" w:sz="0" w:space="0" w:color="000000"/>
+                <w:left w:val="none" w:sz="0" w:space="0" w:color="000000"/>
+                <w:right w:val="none" w:sz="0" w:space="0" w:color="000000"/>
+              </w:pBdr>
+              <w:spacing w:after="100" w:before="100" w:line="240"/>
+              <w:ind w:firstLine="0" w:left="100" w:right="100"/>
+            </w:pPr>
+            <w:r xmlns:w="http://schemas.openxmlformats.org/wordprocessingml/2006/main" xmlns:wp="http://schemas.openxmlformats.org/drawingml/2006/wordprocessingDrawing" xmlns:r="http://schemas.openxmlformats.org/officeDocument/2006/relationships" xmlns:w14="http://schemas.microsoft.com/office/word/2010/wordml">
+              <w:rPr>
+                <w:rFonts w:ascii="DejaVu Sans" w:hAnsi="DejaVu Sans" w:eastAsia="DejaVu Sans" w:cs="DejaVu Sans"/>
+                <w:i w:val="false"/>
+                <w:b w:val="false"/>
+                <w:u w:val="none"/>
+                <w:sz w:val="22"/>
+                <w:szCs w:val="22"/>
+                <w:color w:val="000000"/>
+              </w:rPr>
+              <w:t xml:space="preserve">4</w:t>
+            </w:r>
+          </w:p>
+        </w:tc>
+        <w:tc>
+          <w:tcPr>
+            <w:tcBorders>
+              <w:bottom w:val="none" w:sz="0" w:space="0" w:color="000000"/>
+              <w:top w:val="none" w:sz="0" w:space="0" w:color="000000"/>
+              <w:left w:val="none" w:sz="0" w:space="0" w:color="000000"/>
+              <w:right w:val="none" w:sz="0" w:space="0" w:color="000000"/>
+            </w:tcBorders>
+            <w:shd w:val="clear" w:color="auto" w:fill="FFFFFF"/>
+            <w:tcMar>
+              <w:top w:w="0" w:type="dxa"/>
+              <w:bottom w:w="0" w:type="dxa"/>
+              <w:left w:w="0" w:type="dxa"/>
+              <w:right w:w="0" w:type="dxa"/>
+            </w:tcMar>
+            <w:vAlign w:val="center"/>
+          </w:tcPr>
+          <w:p>
+            <w:pPr>
+              <w:pStyle w:val="Normal"/>
+              <w:jc w:val="left"/>
+              <w:pBdr>
+                <w:bottom w:val="none" w:sz="0" w:space="0" w:color="000000"/>
+                <w:top w:val="none" w:sz="0" w:space="0" w:color="000000"/>
+                <w:left w:val="none" w:sz="0" w:space="0" w:color="000000"/>
+                <w:right w:val="none" w:sz="0" w:space="0" w:color="000000"/>
+              </w:pBdr>
+              <w:spacing w:after="100" w:before="100" w:line="240"/>
+              <w:ind w:firstLine="0" w:left="100" w:right="100"/>
+            </w:pPr>
+            <w:r xmlns:w="http://schemas.openxmlformats.org/wordprocessingml/2006/main" xmlns:wp="http://schemas.openxmlformats.org/drawingml/2006/wordprocessingDrawing" xmlns:r="http://schemas.openxmlformats.org/officeDocument/2006/relationships" xmlns:w14="http://schemas.microsoft.com/office/word/2010/wordml">
+              <w:rPr>
+                <w:rFonts w:ascii="DejaVu Sans" w:hAnsi="DejaVu Sans" w:eastAsia="DejaVu Sans" w:cs="DejaVu Sans"/>
+                <w:i w:val="false"/>
+                <w:b w:val="false"/>
+                <w:u w:val="none"/>
+                <w:sz w:val="22"/>
+                <w:szCs w:val="22"/>
+                <w:color w:val="000000"/>
+              </w:rPr>
+              <w:t xml:space="preserve">Baseline</w:t>
+            </w:r>
+          </w:p>
+        </w:tc>
+        <w:tc>
+          <w:tcPr>
+            <w:tcBorders>
+              <w:bottom w:val="none" w:sz="0" w:space="0" w:color="000000"/>
+              <w:top w:val="none" w:sz="0" w:space="0" w:color="000000"/>
+              <w:left w:val="none" w:sz="0" w:space="0" w:color="000000"/>
+              <w:right w:val="none" w:sz="0" w:space="0" w:color="000000"/>
+            </w:tcBorders>
+            <w:shd w:val="clear" w:color="auto" w:fill="FFFFFF"/>
+            <w:tcMar>
+              <w:top w:w="0" w:type="dxa"/>
+              <w:bottom w:w="0" w:type="dxa"/>
+              <w:left w:w="0" w:type="dxa"/>
+              <w:right w:w="0" w:type="dxa"/>
+            </w:tcMar>
+            <w:vAlign w:val="center"/>
+          </w:tcPr>
+          <w:p>
+            <w:pPr>
+              <w:pStyle w:val="Normal"/>
+              <w:jc w:val="left"/>
+              <w:pBdr>
+                <w:bottom w:val="none" w:sz="0" w:space="0" w:color="000000"/>
+                <w:top w:val="none" w:sz="0" w:space="0" w:color="000000"/>
+                <w:left w:val="none" w:sz="0" w:space="0" w:color="000000"/>
+                <w:right w:val="none" w:sz="0" w:space="0" w:color="000000"/>
+              </w:pBdr>
+              <w:spacing w:after="100" w:before="100" w:line="240"/>
+              <w:ind w:firstLine="0" w:left="100" w:right="100"/>
+            </w:pPr>
+            <w:r xmlns:w="http://schemas.openxmlformats.org/wordprocessingml/2006/main" xmlns:wp="http://schemas.openxmlformats.org/drawingml/2006/wordprocessingDrawing" xmlns:r="http://schemas.openxmlformats.org/officeDocument/2006/relationships" xmlns:w14="http://schemas.microsoft.com/office/word/2010/wordml">
+              <w:rPr>
+                <w:rFonts w:ascii="DejaVu Sans" w:hAnsi="DejaVu Sans" w:eastAsia="DejaVu Sans" w:cs="DejaVu Sans"/>
+                <w:i w:val="false"/>
+                <w:b w:val="false"/>
+                <w:u w:val="none"/>
+                <w:sz w:val="22"/>
+                <w:szCs w:val="22"/>
+                <w:color w:val="000000"/>
+              </w:rPr>
+              <w:t xml:space="preserve">Target</w:t>
+            </w:r>
+          </w:p>
+        </w:tc>
+        <w:tc>
+          <w:tcPr>
+            <w:tcBorders>
+              <w:bottom w:val="none" w:sz="0" w:space="0" w:color="000000"/>
+              <w:top w:val="none" w:sz="0" w:space="0" w:color="000000"/>
+              <w:left w:val="none" w:sz="0" w:space="0" w:color="000000"/>
+              <w:right w:val="none" w:sz="0" w:space="0" w:color="000000"/>
+            </w:tcBorders>
+            <w:shd w:val="clear" w:color="auto" w:fill="FFFFFF"/>
+            <w:tcMar>
+              <w:top w:w="0" w:type="dxa"/>
+              <w:bottom w:w="0" w:type="dxa"/>
+              <w:left w:w="0" w:type="dxa"/>
+              <w:right w:w="0" w:type="dxa"/>
+            </w:tcMar>
+            <w:vAlign w:val="center"/>
+          </w:tcPr>
+          <w:p>
+            <w:pPr>
+              <w:pStyle w:val="Normal"/>
+              <w:jc w:val="left"/>
+              <w:pBdr>
+                <w:bottom w:val="none" w:sz="0" w:space="0" w:color="000000"/>
+                <w:top w:val="none" w:sz="0" w:space="0" w:color="000000"/>
+                <w:left w:val="none" w:sz="0" w:space="0" w:color="000000"/>
+                <w:right w:val="none" w:sz="0" w:space="0" w:color="000000"/>
+              </w:pBdr>
+              <w:spacing w:after="100" w:before="100" w:line="240"/>
+              <w:ind w:firstLine="0" w:left="100" w:right="100"/>
+            </w:pPr>
+            <w:r xmlns:w="http://schemas.openxmlformats.org/wordprocessingml/2006/main" xmlns:wp="http://schemas.openxmlformats.org/drawingml/2006/wordprocessingDrawing" xmlns:r="http://schemas.openxmlformats.org/officeDocument/2006/relationships" xmlns:w14="http://schemas.microsoft.com/office/word/2010/wordml">
+              <w:rPr>
+                <w:rFonts w:ascii="DejaVu Sans" w:hAnsi="DejaVu Sans" w:eastAsia="DejaVu Sans" w:cs="DejaVu Sans"/>
+                <w:i w:val="false"/>
+                <w:b w:val="false"/>
+                <w:u w:val="none"/>
+                <w:sz w:val="22"/>
+                <w:szCs w:val="22"/>
+                <w:color w:val="000000"/>
+              </w:rPr>
+              <w:t xml:space="preserve">Target</w:t>
+            </w:r>
+          </w:p>
+        </w:tc>
+      </w:tr>
+      <w:tr>
+        <w:trPr>
+          <w:trHeight w:val="581" w:hRule="auto"/>
+        </w:trPr>
+        body 5
+        <w:tc>
+          <w:tcPr>
+            <w:tcBorders>
+              <w:bottom w:val="none" w:sz="0" w:space="0" w:color="000000"/>
+              <w:top w:val="none" w:sz="0" w:space="0" w:color="000000"/>
+              <w:left w:val="none" w:sz="0" w:space="0" w:color="000000"/>
+              <w:right w:val="none" w:sz="0" w:space="0" w:color="000000"/>
+            </w:tcBorders>
+            <w:shd w:val="clear" w:color="auto" w:fill="FFFFFF"/>
+            <w:tcMar>
+              <w:top w:w="0" w:type="dxa"/>
+              <w:bottom w:w="0" w:type="dxa"/>
+              <w:left w:w="0" w:type="dxa"/>
+              <w:right w:w="0" w:type="dxa"/>
+            </w:tcMar>
+            <w:vAlign w:val="center"/>
+          </w:tcPr>
+          <w:p>
+            <w:pPr>
+              <w:pStyle w:val="Normal"/>
+              <w:jc w:val="left"/>
+              <w:pBdr>
+                <w:bottom w:val="none" w:sz="0" w:space="0" w:color="000000"/>
+                <w:top w:val="none" w:sz="0" w:space="0" w:color="000000"/>
+                <w:left w:val="none" w:sz="0" w:space="0" w:color="000000"/>
+                <w:right w:val="none" w:sz="0" w:space="0" w:color="000000"/>
+              </w:pBdr>
+              <w:spacing w:after="100" w:before="100" w:line="240"/>
+              <w:ind w:firstLine="0" w:left="100" w:right="100"/>
+            </w:pPr>
+            <w:r xmlns:w="http://schemas.openxmlformats.org/wordprocessingml/2006/main" xmlns:wp="http://schemas.openxmlformats.org/drawingml/2006/wordprocessingDrawing" xmlns:r="http://schemas.openxmlformats.org/officeDocument/2006/relationships" xmlns:w14="http://schemas.microsoft.com/office/word/2010/wordml">
+              <w:rPr>
+                <w:rFonts w:ascii="DejaVu Sans" w:hAnsi="DejaVu Sans" w:eastAsia="DejaVu Sans" w:cs="DejaVu Sans"/>
+                <w:i w:val="false"/>
+                <w:b w:val="false"/>
+                <w:u w:val="none"/>
+                <w:sz w:val="22"/>
+                <w:szCs w:val="22"/>
+                <w:color w:val="000000"/>
+              </w:rPr>
+              <w:t xml:space="preserve">5</w:t>
+            </w:r>
+          </w:p>
+        </w:tc>
+        <w:tc>
+          <w:tcPr>
+            <w:tcBorders>
+              <w:bottom w:val="none" w:sz="0" w:space="0" w:color="000000"/>
+              <w:top w:val="none" w:sz="0" w:space="0" w:color="000000"/>
+              <w:left w:val="none" w:sz="0" w:space="0" w:color="000000"/>
+              <w:right w:val="none" w:sz="0" w:space="0" w:color="000000"/>
+            </w:tcBorders>
+            <w:shd w:val="clear" w:color="auto" w:fill="FFFFFF"/>
+            <w:tcMar>
+              <w:top w:w="0" w:type="dxa"/>
+              <w:bottom w:w="0" w:type="dxa"/>
+              <w:left w:w="0" w:type="dxa"/>
+              <w:right w:w="0" w:type="dxa"/>
+            </w:tcMar>
+            <w:vAlign w:val="center"/>
+          </w:tcPr>
+          <w:p>
+            <w:pPr>
+              <w:pStyle w:val="Normal"/>
+              <w:jc w:val="left"/>
+              <w:pBdr>
+                <w:bottom w:val="none" w:sz="0" w:space="0" w:color="000000"/>
+                <w:top w:val="none" w:sz="0" w:space="0" w:color="000000"/>
+                <w:left w:val="none" w:sz="0" w:space="0" w:color="000000"/>
+                <w:right w:val="none" w:sz="0" w:space="0" w:color="000000"/>
+              </w:pBdr>
+              <w:spacing w:after="100" w:before="100" w:line="240"/>
+              <w:ind w:firstLine="0" w:left="100" w:right="100"/>
+            </w:pPr>
+            <w:r xmlns:w="http://schemas.openxmlformats.org/wordprocessingml/2006/main" xmlns:wp="http://schemas.openxmlformats.org/drawingml/2006/wordprocessingDrawing" xmlns:r="http://schemas.openxmlformats.org/officeDocument/2006/relationships" xmlns:w14="http://schemas.microsoft.com/office/word/2010/wordml">
+              <w:rPr>
+                <w:rFonts w:ascii="DejaVu Sans" w:hAnsi="DejaVu Sans" w:eastAsia="DejaVu Sans" w:cs="DejaVu Sans"/>
+                <w:i w:val="false"/>
+                <w:b w:val="false"/>
+                <w:u w:val="none"/>
+                <w:sz w:val="22"/>
+                <w:szCs w:val="22"/>
+                <w:color w:val="000000"/>
+              </w:rPr>
+              <w:t xml:space="preserve">Baseline</w:t>
+            </w:r>
+          </w:p>
+        </w:tc>
+        <w:tc>
+          <w:tcPr>
+            <w:tcBorders>
+              <w:bottom w:val="none" w:sz="0" w:space="0" w:color="000000"/>
+              <w:top w:val="none" w:sz="0" w:space="0" w:color="000000"/>
+              <w:left w:val="none" w:sz="0" w:space="0" w:color="000000"/>
+              <w:right w:val="none" w:sz="0" w:space="0" w:color="000000"/>
+            </w:tcBorders>
+            <w:shd w:val="clear" w:color="auto" w:fill="FFFFFF"/>
+            <w:tcMar>
+              <w:top w:w="0" w:type="dxa"/>
+              <w:bottom w:w="0" w:type="dxa"/>
+              <w:left w:w="0" w:type="dxa"/>
+              <w:right w:w="0" w:type="dxa"/>
+            </w:tcMar>
+            <w:vAlign w:val="center"/>
+          </w:tcPr>
+          <w:p>
+            <w:pPr>
+              <w:pStyle w:val="Normal"/>
+              <w:jc w:val="left"/>
+              <w:pBdr>
+                <w:bottom w:val="none" w:sz="0" w:space="0" w:color="000000"/>
+                <w:top w:val="none" w:sz="0" w:space="0" w:color="000000"/>
+                <w:left w:val="none" w:sz="0" w:space="0" w:color="000000"/>
+                <w:right w:val="none" w:sz="0" w:space="0" w:color="000000"/>
+              </w:pBdr>
+              <w:spacing w:after="100" w:before="100" w:line="240"/>
+              <w:ind w:firstLine="0" w:left="100" w:right="100"/>
+            </w:pPr>
+            <w:r xmlns:w="http://schemas.openxmlformats.org/wordprocessingml/2006/main" xmlns:wp="http://schemas.openxmlformats.org/drawingml/2006/wordprocessingDrawing" xmlns:r="http://schemas.openxmlformats.org/officeDocument/2006/relationships" xmlns:w14="http://schemas.microsoft.com/office/word/2010/wordml">
+              <w:rPr>
+                <w:rFonts w:ascii="DejaVu Sans" w:hAnsi="DejaVu Sans" w:eastAsia="DejaVu Sans" w:cs="DejaVu Sans"/>
+                <w:i w:val="false"/>
+                <w:b w:val="false"/>
+                <w:u w:val="none"/>
+                <w:sz w:val="22"/>
+                <w:szCs w:val="22"/>
+                <w:color w:val="000000"/>
+              </w:rPr>
+              <w:t xml:space="preserve">Interim</w:t>
+            </w:r>
+          </w:p>
+        </w:tc>
+        <w:tc>
+          <w:tcPr>
+            <w:tcBorders>
+              <w:bottom w:val="none" w:sz="0" w:space="0" w:color="000000"/>
+              <w:top w:val="none" w:sz="0" w:space="0" w:color="000000"/>
+              <w:left w:val="none" w:sz="0" w:space="0" w:color="000000"/>
+              <w:right w:val="none" w:sz="0" w:space="0" w:color="000000"/>
+            </w:tcBorders>
+            <w:shd w:val="clear" w:color="auto" w:fill="FFFFFF"/>
+            <w:tcMar>
+              <w:top w:w="0" w:type="dxa"/>
+              <w:bottom w:w="0" w:type="dxa"/>
+              <w:left w:w="0" w:type="dxa"/>
+              <w:right w:w="0" w:type="dxa"/>
+            </w:tcMar>
+            <w:vAlign w:val="center"/>
+          </w:tcPr>
+          <w:p>
+            <w:pPr>
+              <w:pStyle w:val="Normal"/>
+              <w:jc w:val="left"/>
+              <w:pBdr>
+                <w:bottom w:val="none" w:sz="0" w:space="0" w:color="000000"/>
+                <w:top w:val="none" w:sz="0" w:space="0" w:color="000000"/>
+                <w:left w:val="none" w:sz="0" w:space="0" w:color="000000"/>
+                <w:right w:val="none" w:sz="0" w:space="0" w:color="000000"/>
+              </w:pBdr>
+              <w:spacing w:after="100" w:before="100" w:line="240"/>
+              <w:ind w:firstLine="0" w:left="100" w:right="100"/>
+            </w:pPr>
+            <w:r xmlns:w="http://schemas.openxmlformats.org/wordprocessingml/2006/main" xmlns:wp="http://schemas.openxmlformats.org/drawingml/2006/wordprocessingDrawing" xmlns:r="http://schemas.openxmlformats.org/officeDocument/2006/relationships" xmlns:w14="http://schemas.microsoft.com/office/word/2010/wordml">
+              <w:rPr>
+                <w:rFonts w:ascii="DejaVu Sans" w:hAnsi="DejaVu Sans" w:eastAsia="DejaVu Sans" w:cs="DejaVu Sans"/>
+                <w:i w:val="false"/>
+                <w:b w:val="false"/>
+                <w:u w:val="none"/>
+                <w:sz w:val="22"/>
+                <w:szCs w:val="22"/>
+                <w:color w:val="000000"/>
+              </w:rPr>
+              <w:t xml:space="preserve">Baseline</w:t>
+            </w:r>
+          </w:p>
+        </w:tc>
+      </w:tr>
+      <w:tr>
+        <w:trPr>
+          <w:trHeight w:val="617" w:hRule="auto"/>
+        </w:trPr>
+        body 6
+        <w:tc>
+          <w:tcPr>
+            <w:tcBorders>
+              <w:bottom w:val="none" w:sz="0" w:space="0" w:color="000000"/>
+              <w:top w:val="none" w:sz="0" w:space="0" w:color="000000"/>
+              <w:left w:val="none" w:sz="0" w:space="0" w:color="000000"/>
+              <w:right w:val="none" w:sz="0" w:space="0" w:color="000000"/>
+            </w:tcBorders>
+            <w:shd w:val="clear" w:color="auto" w:fill="FFFFFF"/>
+            <w:tcMar>
+              <w:top w:w="0" w:type="dxa"/>
+              <w:bottom w:w="0" w:type="dxa"/>
+              <w:left w:w="0" w:type="dxa"/>
+              <w:right w:w="0" w:type="dxa"/>
+            </w:tcMar>
+            <w:vAlign w:val="center"/>
+          </w:tcPr>
+          <w:p>
+            <w:pPr>
+              <w:pStyle w:val="Normal"/>
+              <w:jc w:val="left"/>
+              <w:pBdr>
+                <w:bottom w:val="none" w:sz="0" w:space="0" w:color="000000"/>
+                <w:top w:val="none" w:sz="0" w:space="0" w:color="000000"/>
+                <w:left w:val="none" w:sz="0" w:space="0" w:color="000000"/>
+                <w:right w:val="none" w:sz="0" w:space="0" w:color="000000"/>
+              </w:pBdr>
+              <w:spacing w:after="100" w:before="100" w:line="240"/>
+              <w:ind w:firstLine="0" w:left="100" w:right="100"/>
+            </w:pPr>
+            <w:r xmlns:w="http://schemas.openxmlformats.org/wordprocessingml/2006/main" xmlns:wp="http://schemas.openxmlformats.org/drawingml/2006/wordprocessingDrawing" xmlns:r="http://schemas.openxmlformats.org/officeDocument/2006/relationships" xmlns:w14="http://schemas.microsoft.com/office/word/2010/wordml">
+              <w:rPr>
+                <w:rFonts w:ascii="DejaVu Sans" w:hAnsi="DejaVu Sans" w:eastAsia="DejaVu Sans" w:cs="DejaVu Sans"/>
+                <w:i w:val="false"/>
+                <w:b w:val="false"/>
+                <w:u w:val="none"/>
+                <w:sz w:val="22"/>
+                <w:szCs w:val="22"/>
+                <w:color w:val="000000"/>
+              </w:rPr>
+              <w:t xml:space="preserve">6</w:t>
+            </w:r>
+          </w:p>
+        </w:tc>
+        <w:tc>
+          <w:tcPr>
+            <w:tcBorders>
+              <w:bottom w:val="none" w:sz="0" w:space="0" w:color="000000"/>
+              <w:top w:val="none" w:sz="0" w:space="0" w:color="000000"/>
+              <w:left w:val="none" w:sz="0" w:space="0" w:color="000000"/>
+              <w:right w:val="none" w:sz="0" w:space="0" w:color="000000"/>
+            </w:tcBorders>
+            <w:shd w:val="clear" w:color="auto" w:fill="FFFFFF"/>
+            <w:tcMar>
+              <w:top w:w="0" w:type="dxa"/>
+              <w:bottom w:w="0" w:type="dxa"/>
+              <w:left w:w="0" w:type="dxa"/>
+              <w:right w:w="0" w:type="dxa"/>
+            </w:tcMar>
+            <w:vAlign w:val="center"/>
+          </w:tcPr>
+          <w:p>
+            <w:pPr>
+              <w:pStyle w:val="Normal"/>
+              <w:jc w:val="left"/>
+              <w:pBdr>
+                <w:bottom w:val="none" w:sz="0" w:space="0" w:color="000000"/>
+                <w:top w:val="none" w:sz="0" w:space="0" w:color="000000"/>
+                <w:left w:val="none" w:sz="0" w:space="0" w:color="000000"/>
+                <w:right w:val="none" w:sz="0" w:space="0" w:color="000000"/>
+              </w:pBdr>
+              <w:spacing w:after="100" w:before="100" w:line="240"/>
+              <w:ind w:firstLine="0" w:left="100" w:right="100"/>
+            </w:pPr>
+            <w:r xmlns:w="http://schemas.openxmlformats.org/wordprocessingml/2006/main" xmlns:wp="http://schemas.openxmlformats.org/drawingml/2006/wordprocessingDrawing" xmlns:r="http://schemas.openxmlformats.org/officeDocument/2006/relationships" xmlns:w14="http://schemas.microsoft.com/office/word/2010/wordml">
+              <w:rPr>
+                <w:rFonts w:ascii="DejaVu Sans" w:hAnsi="DejaVu Sans" w:eastAsia="DejaVu Sans" w:cs="DejaVu Sans"/>
+                <w:i w:val="false"/>
+                <w:b w:val="false"/>
+                <w:u w:val="none"/>
+                <w:sz w:val="22"/>
+                <w:szCs w:val="22"/>
+                <w:color w:val="000000"/>
+              </w:rPr>
+              <w:t xml:space="preserve">Baseline</w:t>
+            </w:r>
+          </w:p>
+        </w:tc>
+        <w:tc>
+          <w:tcPr>
+            <w:tcBorders>
+              <w:bottom w:val="none" w:sz="0" w:space="0" w:color="000000"/>
+              <w:top w:val="none" w:sz="0" w:space="0" w:color="000000"/>
+              <w:left w:val="none" w:sz="0" w:space="0" w:color="000000"/>
+              <w:right w:val="none" w:sz="0" w:space="0" w:color="000000"/>
+            </w:tcBorders>
+            <w:shd w:val="clear" w:color="auto" w:fill="FFFFFF"/>
+            <w:tcMar>
+              <w:top w:w="0" w:type="dxa"/>
+              <w:bottom w:w="0" w:type="dxa"/>
+              <w:left w:w="0" w:type="dxa"/>
+              <w:right w:w="0" w:type="dxa"/>
+            </w:tcMar>
+            <w:vAlign w:val="center"/>
+          </w:tcPr>
+          <w:p>
+            <w:pPr>
+              <w:pStyle w:val="Normal"/>
+              <w:jc w:val="left"/>
+              <w:pBdr>
+                <w:bottom w:val="none" w:sz="0" w:space="0" w:color="000000"/>
+                <w:top w:val="none" w:sz="0" w:space="0" w:color="000000"/>
+                <w:left w:val="none" w:sz="0" w:space="0" w:color="000000"/>
+                <w:right w:val="none" w:sz="0" w:space="0" w:color="000000"/>
+              </w:pBdr>
+              <w:spacing w:after="100" w:before="100" w:line="240"/>
+              <w:ind w:firstLine="0" w:left="100" w:right="100"/>
+            </w:pPr>
+            <w:r xmlns:w="http://schemas.openxmlformats.org/wordprocessingml/2006/main" xmlns:wp="http://schemas.openxmlformats.org/drawingml/2006/wordprocessingDrawing" xmlns:r="http://schemas.openxmlformats.org/officeDocument/2006/relationships" xmlns:w14="http://schemas.microsoft.com/office/word/2010/wordml">
+              <w:rPr>
+                <w:rFonts w:ascii="DejaVu Sans" w:hAnsi="DejaVu Sans" w:eastAsia="DejaVu Sans" w:cs="DejaVu Sans"/>
+                <w:i w:val="false"/>
+                <w:b w:val="false"/>
+                <w:u w:val="none"/>
+                <w:sz w:val="22"/>
+                <w:szCs w:val="22"/>
+                <w:color w:val="000000"/>
+              </w:rPr>
+              <w:t xml:space="preserve">Interim</w:t>
+            </w:r>
+          </w:p>
+        </w:tc>
+        <w:tc>
+          <w:tcPr>
+            <w:tcBorders>
+              <w:bottom w:val="none" w:sz="0" w:space="0" w:color="000000"/>
+              <w:top w:val="none" w:sz="0" w:space="0" w:color="000000"/>
+              <w:left w:val="none" w:sz="0" w:space="0" w:color="000000"/>
+              <w:right w:val="none" w:sz="0" w:space="0" w:color="000000"/>
+            </w:tcBorders>
+            <w:shd w:val="clear" w:color="auto" w:fill="FFFFFF"/>
+            <w:tcMar>
+              <w:top w:w="0" w:type="dxa"/>
+              <w:bottom w:w="0" w:type="dxa"/>
+              <w:left w:w="0" w:type="dxa"/>
+              <w:right w:w="0" w:type="dxa"/>
+            </w:tcMar>
+            <w:vAlign w:val="center"/>
+          </w:tcPr>
+          <w:p>
+            <w:pPr>
+              <w:pStyle w:val="Normal"/>
+              <w:jc w:val="left"/>
+              <w:pBdr>
+                <w:bottom w:val="none" w:sz="0" w:space="0" w:color="000000"/>
+                <w:top w:val="none" w:sz="0" w:space="0" w:color="000000"/>
+                <w:left w:val="none" w:sz="0" w:space="0" w:color="000000"/>
+                <w:right w:val="none" w:sz="0" w:space="0" w:color="000000"/>
+              </w:pBdr>
+              <w:spacing w:after="100" w:before="100" w:line="240"/>
+              <w:ind w:firstLine="0" w:left="100" w:right="100"/>
+            </w:pPr>
+            <w:r xmlns:w="http://schemas.openxmlformats.org/wordprocessingml/2006/main" xmlns:wp="http://schemas.openxmlformats.org/drawingml/2006/wordprocessingDrawing" xmlns:r="http://schemas.openxmlformats.org/officeDocument/2006/relationships" xmlns:w14="http://schemas.microsoft.com/office/word/2010/wordml">
+              <w:rPr>
+                <w:rFonts w:ascii="DejaVu Sans" w:hAnsi="DejaVu Sans" w:eastAsia="DejaVu Sans" w:cs="DejaVu Sans"/>
+                <w:i w:val="false"/>
+                <w:b w:val="false"/>
+                <w:u w:val="none"/>
+                <w:sz w:val="22"/>
+                <w:szCs w:val="22"/>
+                <w:color w:val="000000"/>
+              </w:rPr>
+              <w:t xml:space="preserve">Target</w:t>
+            </w:r>
+          </w:p>
+        </w:tc>
+      </w:tr>
+      <w:tr>
+        <w:trPr>
+          <w:trHeight w:val="617" w:hRule="auto"/>
+        </w:trPr>
+        body 7
+        <w:tc>
+          <w:tcPr>
+            <w:tcBorders>
+              <w:bottom w:val="none" w:sz="0" w:space="0" w:color="000000"/>
+              <w:top w:val="none" w:sz="0" w:space="0" w:color="000000"/>
+              <w:left w:val="none" w:sz="0" w:space="0" w:color="000000"/>
+              <w:right w:val="none" w:sz="0" w:space="0" w:color="000000"/>
+            </w:tcBorders>
+            <w:shd w:val="clear" w:color="auto" w:fill="FFFFFF"/>
+            <w:tcMar>
+              <w:top w:w="0" w:type="dxa"/>
+              <w:bottom w:w="0" w:type="dxa"/>
+              <w:left w:w="0" w:type="dxa"/>
+              <w:right w:w="0" w:type="dxa"/>
+            </w:tcMar>
+            <w:vAlign w:val="center"/>
+          </w:tcPr>
+          <w:p>
+            <w:pPr>
+              <w:pStyle w:val="Normal"/>
+              <w:jc w:val="left"/>
+              <w:pBdr>
+                <w:bottom w:val="none" w:sz="0" w:space="0" w:color="000000"/>
+                <w:top w:val="none" w:sz="0" w:space="0" w:color="000000"/>
+                <w:left w:val="none" w:sz="0" w:space="0" w:color="000000"/>
+                <w:right w:val="none" w:sz="0" w:space="0" w:color="000000"/>
+              </w:pBdr>
+              <w:spacing w:after="100" w:before="100" w:line="240"/>
+              <w:ind w:firstLine="0" w:left="100" w:right="100"/>
+            </w:pPr>
+            <w:r xmlns:w="http://schemas.openxmlformats.org/wordprocessingml/2006/main" xmlns:wp="http://schemas.openxmlformats.org/drawingml/2006/wordprocessingDrawing" xmlns:r="http://schemas.openxmlformats.org/officeDocument/2006/relationships" xmlns:w14="http://schemas.microsoft.com/office/word/2010/wordml">
+              <w:rPr>
+                <w:rFonts w:ascii="DejaVu Sans" w:hAnsi="DejaVu Sans" w:eastAsia="DejaVu Sans" w:cs="DejaVu Sans"/>
+                <w:i w:val="false"/>
+                <w:b w:val="false"/>
+                <w:u w:val="none"/>
+                <w:sz w:val="22"/>
+                <w:szCs w:val="22"/>
+                <w:color w:val="000000"/>
+              </w:rPr>
+              <w:t xml:space="preserve">7</w:t>
+            </w:r>
+          </w:p>
+        </w:tc>
+        <w:tc>
+          <w:tcPr>
+            <w:tcBorders>
+              <w:bottom w:val="none" w:sz="0" w:space="0" w:color="000000"/>
+              <w:top w:val="none" w:sz="0" w:space="0" w:color="000000"/>
+              <w:left w:val="none" w:sz="0" w:space="0" w:color="000000"/>
+              <w:right w:val="none" w:sz="0" w:space="0" w:color="000000"/>
+            </w:tcBorders>
+            <w:shd w:val="clear" w:color="auto" w:fill="FFFFFF"/>
+            <w:tcMar>
+              <w:top w:w="0" w:type="dxa"/>
+              <w:bottom w:w="0" w:type="dxa"/>
+              <w:left w:w="0" w:type="dxa"/>
+              <w:right w:w="0" w:type="dxa"/>
+            </w:tcMar>
+            <w:vAlign w:val="center"/>
+          </w:tcPr>
+          <w:p>
+            <w:pPr>
+              <w:pStyle w:val="Normal"/>
+              <w:jc w:val="left"/>
+              <w:pBdr>
+                <w:bottom w:val="none" w:sz="0" w:space="0" w:color="000000"/>
+                <w:top w:val="none" w:sz="0" w:space="0" w:color="000000"/>
+                <w:left w:val="none" w:sz="0" w:space="0" w:color="000000"/>
+                <w:right w:val="none" w:sz="0" w:space="0" w:color="000000"/>
+              </w:pBdr>
+              <w:spacing w:after="100" w:before="100" w:line="240"/>
+              <w:ind w:firstLine="0" w:left="100" w:right="100"/>
+            </w:pPr>
+            <w:r xmlns:w="http://schemas.openxmlformats.org/wordprocessingml/2006/main" xmlns:wp="http://schemas.openxmlformats.org/drawingml/2006/wordprocessingDrawing" xmlns:r="http://schemas.openxmlformats.org/officeDocument/2006/relationships" xmlns:w14="http://schemas.microsoft.com/office/word/2010/wordml">
+              <w:rPr>
+                <w:rFonts w:ascii="DejaVu Sans" w:hAnsi="DejaVu Sans" w:eastAsia="DejaVu Sans" w:cs="DejaVu Sans"/>
+                <w:i w:val="false"/>
+                <w:b w:val="false"/>
+                <w:u w:val="none"/>
+                <w:sz w:val="22"/>
+                <w:szCs w:val="22"/>
+                <w:color w:val="000000"/>
+              </w:rPr>
+              <w:t xml:space="preserve">Target</w:t>
+            </w:r>
+          </w:p>
+        </w:tc>
+        <w:tc>
+          <w:tcPr>
+            <w:tcBorders>
+              <w:bottom w:val="none" w:sz="0" w:space="0" w:color="000000"/>
+              <w:top w:val="none" w:sz="0" w:space="0" w:color="000000"/>
+              <w:left w:val="none" w:sz="0" w:space="0" w:color="000000"/>
+              <w:right w:val="none" w:sz="0" w:space="0" w:color="000000"/>
+            </w:tcBorders>
+            <w:shd w:val="clear" w:color="auto" w:fill="FFFFFF"/>
+            <w:tcMar>
+              <w:top w:w="0" w:type="dxa"/>
+              <w:bottom w:w="0" w:type="dxa"/>
+              <w:left w:w="0" w:type="dxa"/>
+              <w:right w:w="0" w:type="dxa"/>
+            </w:tcMar>
+            <w:vAlign w:val="center"/>
+          </w:tcPr>
+          <w:p>
+            <w:pPr>
+              <w:pStyle w:val="Normal"/>
+              <w:jc w:val="left"/>
+              <w:pBdr>
+                <w:bottom w:val="none" w:sz="0" w:space="0" w:color="000000"/>
+                <w:top w:val="none" w:sz="0" w:space="0" w:color="000000"/>
+                <w:left w:val="none" w:sz="0" w:space="0" w:color="000000"/>
+                <w:right w:val="none" w:sz="0" w:space="0" w:color="000000"/>
+              </w:pBdr>
+              <w:spacing w:after="100" w:before="100" w:line="240"/>
+              <w:ind w:firstLine="0" w:left="100" w:right="100"/>
+            </w:pPr>
+            <w:r xmlns:w="http://schemas.openxmlformats.org/wordprocessingml/2006/main" xmlns:wp="http://schemas.openxmlformats.org/drawingml/2006/wordprocessingDrawing" xmlns:r="http://schemas.openxmlformats.org/officeDocument/2006/relationships" xmlns:w14="http://schemas.microsoft.com/office/word/2010/wordml">
+              <w:rPr>
+                <w:rFonts w:ascii="DejaVu Sans" w:hAnsi="DejaVu Sans" w:eastAsia="DejaVu Sans" w:cs="DejaVu Sans"/>
+                <w:i w:val="false"/>
+                <w:b w:val="false"/>
+                <w:u w:val="none"/>
+                <w:sz w:val="22"/>
+                <w:szCs w:val="22"/>
+                <w:color w:val="000000"/>
+              </w:rPr>
+              <w:t xml:space="preserve">Baseline</w:t>
+            </w:r>
+          </w:p>
+        </w:tc>
+        <w:tc>
+          <w:tcPr>
+            <w:tcBorders>
+              <w:bottom w:val="none" w:sz="0" w:space="0" w:color="000000"/>
+              <w:top w:val="none" w:sz="0" w:space="0" w:color="000000"/>
+              <w:left w:val="none" w:sz="0" w:space="0" w:color="000000"/>
+              <w:right w:val="none" w:sz="0" w:space="0" w:color="000000"/>
+            </w:tcBorders>
+            <w:shd w:val="clear" w:color="auto" w:fill="FFFFFF"/>
+            <w:tcMar>
+              <w:top w:w="0" w:type="dxa"/>
+              <w:bottom w:w="0" w:type="dxa"/>
+              <w:left w:w="0" w:type="dxa"/>
+              <w:right w:w="0" w:type="dxa"/>
+            </w:tcMar>
+            <w:vAlign w:val="center"/>
+          </w:tcPr>
+          <w:p>
+            <w:pPr>
+              <w:pStyle w:val="Normal"/>
+              <w:jc w:val="left"/>
+              <w:pBdr>
+                <w:bottom w:val="none" w:sz="0" w:space="0" w:color="000000"/>
+                <w:top w:val="none" w:sz="0" w:space="0" w:color="000000"/>
+                <w:left w:val="none" w:sz="0" w:space="0" w:color="000000"/>
+                <w:right w:val="none" w:sz="0" w:space="0" w:color="000000"/>
+              </w:pBdr>
+              <w:spacing w:after="100" w:before="100" w:line="240"/>
+              <w:ind w:firstLine="0" w:left="100" w:right="100"/>
+            </w:pPr>
+            <w:r xmlns:w="http://schemas.openxmlformats.org/wordprocessingml/2006/main" xmlns:wp="http://schemas.openxmlformats.org/drawingml/2006/wordprocessingDrawing" xmlns:r="http://schemas.openxmlformats.org/officeDocument/2006/relationships" xmlns:w14="http://schemas.microsoft.com/office/word/2010/wordml">
+              <w:rPr>
+                <w:rFonts w:ascii="DejaVu Sans" w:hAnsi="DejaVu Sans" w:eastAsia="DejaVu Sans" w:cs="DejaVu Sans"/>
+                <w:i w:val="false"/>
+                <w:b w:val="false"/>
+                <w:u w:val="none"/>
+                <w:sz w:val="22"/>
+                <w:szCs w:val="22"/>
+                <w:color w:val="000000"/>
+              </w:rPr>
+              <w:t xml:space="preserve">Baseline</w:t>
+            </w:r>
+          </w:p>
+        </w:tc>
+      </w:tr>
+      <w:tr>
+        <w:trPr>
+          <w:trHeight w:val="617" w:hRule="auto"/>
+        </w:trPr>
+        body 8
+        <w:tc>
+          <w:tcPr>
+            <w:tcBorders>
+              <w:bottom w:val="none" w:sz="0" w:space="0" w:color="000000"/>
+              <w:top w:val="none" w:sz="0" w:space="0" w:color="000000"/>
+              <w:left w:val="none" w:sz="0" w:space="0" w:color="000000"/>
+              <w:right w:val="none" w:sz="0" w:space="0" w:color="000000"/>
+            </w:tcBorders>
+            <w:shd w:val="clear" w:color="auto" w:fill="FFFFFF"/>
+            <w:tcMar>
+              <w:top w:w="0" w:type="dxa"/>
+              <w:bottom w:w="0" w:type="dxa"/>
+              <w:left w:w="0" w:type="dxa"/>
+              <w:right w:w="0" w:type="dxa"/>
+            </w:tcMar>
+            <w:vAlign w:val="center"/>
+          </w:tcPr>
+          <w:p>
+            <w:pPr>
+              <w:pStyle w:val="Normal"/>
+              <w:jc w:val="left"/>
+              <w:pBdr>
+                <w:bottom w:val="none" w:sz="0" w:space="0" w:color="000000"/>
+                <w:top w:val="none" w:sz="0" w:space="0" w:color="000000"/>
+                <w:left w:val="none" w:sz="0" w:space="0" w:color="000000"/>
+                <w:right w:val="none" w:sz="0" w:space="0" w:color="000000"/>
+              </w:pBdr>
+              <w:spacing w:after="100" w:before="100" w:line="240"/>
+              <w:ind w:firstLine="0" w:left="100" w:right="100"/>
+            </w:pPr>
+            <w:r xmlns:w="http://schemas.openxmlformats.org/wordprocessingml/2006/main" xmlns:wp="http://schemas.openxmlformats.org/drawingml/2006/wordprocessingDrawing" xmlns:r="http://schemas.openxmlformats.org/officeDocument/2006/relationships" xmlns:w14="http://schemas.microsoft.com/office/word/2010/wordml">
+              <w:rPr>
+                <w:rFonts w:ascii="DejaVu Sans" w:hAnsi="DejaVu Sans" w:eastAsia="DejaVu Sans" w:cs="DejaVu Sans"/>
+                <w:i w:val="false"/>
+                <w:b w:val="false"/>
+                <w:u w:val="none"/>
+                <w:sz w:val="22"/>
+                <w:szCs w:val="22"/>
+                <w:color w:val="000000"/>
+              </w:rPr>
+              <w:t xml:space="preserve">8</w:t>
+            </w:r>
+          </w:p>
+        </w:tc>
+        <w:tc>
+          <w:tcPr>
+            <w:tcBorders>
+              <w:bottom w:val="none" w:sz="0" w:space="0" w:color="000000"/>
+              <w:top w:val="none" w:sz="0" w:space="0" w:color="000000"/>
+              <w:left w:val="none" w:sz="0" w:space="0" w:color="000000"/>
+              <w:right w:val="none" w:sz="0" w:space="0" w:color="000000"/>
+            </w:tcBorders>
+            <w:shd w:val="clear" w:color="auto" w:fill="FFFFFF"/>
+            <w:tcMar>
+              <w:top w:w="0" w:type="dxa"/>
+              <w:bottom w:w="0" w:type="dxa"/>
+              <w:left w:w="0" w:type="dxa"/>
+              <w:right w:w="0" w:type="dxa"/>
+            </w:tcMar>
+            <w:vAlign w:val="center"/>
+          </w:tcPr>
+          <w:p>
+            <w:pPr>
+              <w:pStyle w:val="Normal"/>
+              <w:jc w:val="left"/>
+              <w:pBdr>
+                <w:bottom w:val="none" w:sz="0" w:space="0" w:color="000000"/>
+                <w:top w:val="none" w:sz="0" w:space="0" w:color="000000"/>
+                <w:left w:val="none" w:sz="0" w:space="0" w:color="000000"/>
+                <w:right w:val="none" w:sz="0" w:space="0" w:color="000000"/>
+              </w:pBdr>
+              <w:spacing w:after="100" w:before="100" w:line="240"/>
+              <w:ind w:firstLine="0" w:left="100" w:right="100"/>
+            </w:pPr>
+            <w:r xmlns:w="http://schemas.openxmlformats.org/wordprocessingml/2006/main" xmlns:wp="http://schemas.openxmlformats.org/drawingml/2006/wordprocessingDrawing" xmlns:r="http://schemas.openxmlformats.org/officeDocument/2006/relationships" xmlns:w14="http://schemas.microsoft.com/office/word/2010/wordml">
+              <w:rPr>
+                <w:rFonts w:ascii="DejaVu Sans" w:hAnsi="DejaVu Sans" w:eastAsia="DejaVu Sans" w:cs="DejaVu Sans"/>
+                <w:i w:val="false"/>
+                <w:b w:val="false"/>
+                <w:u w:val="none"/>
+                <w:sz w:val="22"/>
+                <w:szCs w:val="22"/>
+                <w:color w:val="000000"/>
+              </w:rPr>
+              <w:t xml:space="preserve">Target</w:t>
+            </w:r>
+          </w:p>
+        </w:tc>
+        <w:tc>
+          <w:tcPr>
+            <w:tcBorders>
+              <w:bottom w:val="none" w:sz="0" w:space="0" w:color="000000"/>
+              <w:top w:val="none" w:sz="0" w:space="0" w:color="000000"/>
+              <w:left w:val="none" w:sz="0" w:space="0" w:color="000000"/>
+              <w:right w:val="none" w:sz="0" w:space="0" w:color="000000"/>
+            </w:tcBorders>
+            <w:shd w:val="clear" w:color="auto" w:fill="FFFFFF"/>
+            <w:tcMar>
+              <w:top w:w="0" w:type="dxa"/>
+              <w:bottom w:w="0" w:type="dxa"/>
+              <w:left w:w="0" w:type="dxa"/>
+              <w:right w:w="0" w:type="dxa"/>
+            </w:tcMar>
+            <w:vAlign w:val="center"/>
+          </w:tcPr>
+          <w:p>
+            <w:pPr>
+              <w:pStyle w:val="Normal"/>
+              <w:jc w:val="left"/>
+              <w:pBdr>
+                <w:bottom w:val="none" w:sz="0" w:space="0" w:color="000000"/>
+                <w:top w:val="none" w:sz="0" w:space="0" w:color="000000"/>
+                <w:left w:val="none" w:sz="0" w:space="0" w:color="000000"/>
+                <w:right w:val="none" w:sz="0" w:space="0" w:color="000000"/>
+              </w:pBdr>
+              <w:spacing w:after="100" w:before="100" w:line="240"/>
+              <w:ind w:firstLine="0" w:left="100" w:right="100"/>
+            </w:pPr>
+            <w:r xmlns:w="http://schemas.openxmlformats.org/wordprocessingml/2006/main" xmlns:wp="http://schemas.openxmlformats.org/drawingml/2006/wordprocessingDrawing" xmlns:r="http://schemas.openxmlformats.org/officeDocument/2006/relationships" xmlns:w14="http://schemas.microsoft.com/office/word/2010/wordml">
+              <w:rPr>
+                <w:rFonts w:ascii="DejaVu Sans" w:hAnsi="DejaVu Sans" w:eastAsia="DejaVu Sans" w:cs="DejaVu Sans"/>
+                <w:i w:val="false"/>
+                <w:b w:val="false"/>
+                <w:u w:val="none"/>
+                <w:sz w:val="22"/>
+                <w:szCs w:val="22"/>
+                <w:color w:val="000000"/>
+              </w:rPr>
+              <w:t xml:space="preserve">Baseline</w:t>
+            </w:r>
+          </w:p>
+        </w:tc>
+        <w:tc>
+          <w:tcPr>
+            <w:tcBorders>
+              <w:bottom w:val="none" w:sz="0" w:space="0" w:color="000000"/>
+              <w:top w:val="none" w:sz="0" w:space="0" w:color="000000"/>
+              <w:left w:val="none" w:sz="0" w:space="0" w:color="000000"/>
+              <w:right w:val="none" w:sz="0" w:space="0" w:color="000000"/>
+            </w:tcBorders>
+            <w:shd w:val="clear" w:color="auto" w:fill="FFFFFF"/>
+            <w:tcMar>
+              <w:top w:w="0" w:type="dxa"/>
+              <w:bottom w:w="0" w:type="dxa"/>
+              <w:left w:w="0" w:type="dxa"/>
+              <w:right w:w="0" w:type="dxa"/>
+            </w:tcMar>
+            <w:vAlign w:val="center"/>
+          </w:tcPr>
+          <w:p>
+            <w:pPr>
+              <w:pStyle w:val="Normal"/>
+              <w:jc w:val="left"/>
+              <w:pBdr>
+                <w:bottom w:val="none" w:sz="0" w:space="0" w:color="000000"/>
+                <w:top w:val="none" w:sz="0" w:space="0" w:color="000000"/>
+                <w:left w:val="none" w:sz="0" w:space="0" w:color="000000"/>
+                <w:right w:val="none" w:sz="0" w:space="0" w:color="000000"/>
+              </w:pBdr>
+              <w:spacing w:after="100" w:before="100" w:line="240"/>
+              <w:ind w:firstLine="0" w:left="100" w:right="100"/>
+            </w:pPr>
+            <w:r xmlns:w="http://schemas.openxmlformats.org/wordprocessingml/2006/main" xmlns:wp="http://schemas.openxmlformats.org/drawingml/2006/wordprocessingDrawing" xmlns:r="http://schemas.openxmlformats.org/officeDocument/2006/relationships" xmlns:w14="http://schemas.microsoft.com/office/word/2010/wordml">
+              <w:rPr>
+                <w:rFonts w:ascii="DejaVu Sans" w:hAnsi="DejaVu Sans" w:eastAsia="DejaVu Sans" w:cs="DejaVu Sans"/>
+                <w:i w:val="false"/>
+                <w:b w:val="false"/>
+                <w:u w:val="none"/>
+                <w:sz w:val="22"/>
+                <w:szCs w:val="22"/>
+                <w:color w:val="000000"/>
+              </w:rPr>
+              <w:t xml:space="preserve">Target</w:t>
+            </w:r>
+          </w:p>
+        </w:tc>
+      </w:tr>
+      <w:tr>
+        <w:trPr>
+          <w:trHeight w:val="617" w:hRule="auto"/>
+        </w:trPr>
+        body 9
+        <w:tc>
+          <w:tcPr>
+            <w:tcBorders>
+              <w:bottom w:val="none" w:sz="0" w:space="0" w:color="000000"/>
+              <w:top w:val="none" w:sz="0" w:space="0" w:color="000000"/>
+              <w:left w:val="none" w:sz="0" w:space="0" w:color="000000"/>
+              <w:right w:val="none" w:sz="0" w:space="0" w:color="000000"/>
+            </w:tcBorders>
+            <w:shd w:val="clear" w:color="auto" w:fill="FFFFFF"/>
+            <w:tcMar>
+              <w:top w:w="0" w:type="dxa"/>
+              <w:bottom w:w="0" w:type="dxa"/>
+              <w:left w:w="0" w:type="dxa"/>
+              <w:right w:w="0" w:type="dxa"/>
+            </w:tcMar>
+            <w:vAlign w:val="center"/>
+          </w:tcPr>
+          <w:p>
+            <w:pPr>
+              <w:pStyle w:val="Normal"/>
+              <w:jc w:val="left"/>
+              <w:pBdr>
+                <w:bottom w:val="none" w:sz="0" w:space="0" w:color="000000"/>
+                <w:top w:val="none" w:sz="0" w:space="0" w:color="000000"/>
+                <w:left w:val="none" w:sz="0" w:space="0" w:color="000000"/>
+                <w:right w:val="none" w:sz="0" w:space="0" w:color="000000"/>
+              </w:pBdr>
+              <w:spacing w:after="100" w:before="100" w:line="240"/>
+              <w:ind w:firstLine="0" w:left="100" w:right="100"/>
+            </w:pPr>
+            <w:r xmlns:w="http://schemas.openxmlformats.org/wordprocessingml/2006/main" xmlns:wp="http://schemas.openxmlformats.org/drawingml/2006/wordprocessingDrawing" xmlns:r="http://schemas.openxmlformats.org/officeDocument/2006/relationships" xmlns:w14="http://schemas.microsoft.com/office/word/2010/wordml">
+              <w:rPr>
+                <w:rFonts w:ascii="DejaVu Sans" w:hAnsi="DejaVu Sans" w:eastAsia="DejaVu Sans" w:cs="DejaVu Sans"/>
+                <w:i w:val="false"/>
+                <w:b w:val="false"/>
+                <w:u w:val="none"/>
+                <w:sz w:val="22"/>
+                <w:szCs w:val="22"/>
+                <w:color w:val="000000"/>
+              </w:rPr>
+              <w:t xml:space="preserve">9</w:t>
+            </w:r>
+          </w:p>
+        </w:tc>
+        <w:tc>
+          <w:tcPr>
+            <w:tcBorders>
+              <w:bottom w:val="none" w:sz="0" w:space="0" w:color="000000"/>
+              <w:top w:val="none" w:sz="0" w:space="0" w:color="000000"/>
+              <w:left w:val="none" w:sz="0" w:space="0" w:color="000000"/>
+              <w:right w:val="none" w:sz="0" w:space="0" w:color="000000"/>
+            </w:tcBorders>
+            <w:shd w:val="clear" w:color="auto" w:fill="FFFFFF"/>
+            <w:tcMar>
+              <w:top w:w="0" w:type="dxa"/>
+              <w:bottom w:w="0" w:type="dxa"/>
+              <w:left w:w="0" w:type="dxa"/>
+              <w:right w:w="0" w:type="dxa"/>
+            </w:tcMar>
+            <w:vAlign w:val="center"/>
+          </w:tcPr>
+          <w:p>
+            <w:pPr>
+              <w:pStyle w:val="Normal"/>
+              <w:jc w:val="left"/>
+              <w:pBdr>
+                <w:bottom w:val="none" w:sz="0" w:space="0" w:color="000000"/>
+                <w:top w:val="none" w:sz="0" w:space="0" w:color="000000"/>
+                <w:left w:val="none" w:sz="0" w:space="0" w:color="000000"/>
+                <w:right w:val="none" w:sz="0" w:space="0" w:color="000000"/>
+              </w:pBdr>
+              <w:spacing w:after="100" w:before="100" w:line="240"/>
+              <w:ind w:firstLine="0" w:left="100" w:right="100"/>
+            </w:pPr>
+            <w:r xmlns:w="http://schemas.openxmlformats.org/wordprocessingml/2006/main" xmlns:wp="http://schemas.openxmlformats.org/drawingml/2006/wordprocessingDrawing" xmlns:r="http://schemas.openxmlformats.org/officeDocument/2006/relationships" xmlns:w14="http://schemas.microsoft.com/office/word/2010/wordml">
+              <w:rPr>
+                <w:rFonts w:ascii="DejaVu Sans" w:hAnsi="DejaVu Sans" w:eastAsia="DejaVu Sans" w:cs="DejaVu Sans"/>
+                <w:i w:val="false"/>
+                <w:b w:val="false"/>
+                <w:u w:val="none"/>
+                <w:sz w:val="22"/>
+                <w:szCs w:val="22"/>
+                <w:color w:val="000000"/>
+              </w:rPr>
+              <w:t xml:space="preserve">Target</w:t>
+            </w:r>
+          </w:p>
+        </w:tc>
+        <w:tc>
+          <w:tcPr>
+            <w:tcBorders>
+              <w:bottom w:val="none" w:sz="0" w:space="0" w:color="000000"/>
+              <w:top w:val="none" w:sz="0" w:space="0" w:color="000000"/>
+              <w:left w:val="none" w:sz="0" w:space="0" w:color="000000"/>
+              <w:right w:val="none" w:sz="0" w:space="0" w:color="000000"/>
+            </w:tcBorders>
+            <w:shd w:val="clear" w:color="auto" w:fill="FFFFFF"/>
+            <w:tcMar>
+              <w:top w:w="0" w:type="dxa"/>
+              <w:bottom w:w="0" w:type="dxa"/>
+              <w:left w:w="0" w:type="dxa"/>
+              <w:right w:w="0" w:type="dxa"/>
+            </w:tcMar>
+            <w:vAlign w:val="center"/>
+          </w:tcPr>
+          <w:p>
+            <w:pPr>
+              <w:pStyle w:val="Normal"/>
+              <w:jc w:val="left"/>
+              <w:pBdr>
+                <w:bottom w:val="none" w:sz="0" w:space="0" w:color="000000"/>
+                <w:top w:val="none" w:sz="0" w:space="0" w:color="000000"/>
+                <w:left w:val="none" w:sz="0" w:space="0" w:color="000000"/>
+                <w:right w:val="none" w:sz="0" w:space="0" w:color="000000"/>
+              </w:pBdr>
+              <w:spacing w:after="100" w:before="100" w:line="240"/>
+              <w:ind w:firstLine="0" w:left="100" w:right="100"/>
+            </w:pPr>
+            <w:r xmlns:w="http://schemas.openxmlformats.org/wordprocessingml/2006/main" xmlns:wp="http://schemas.openxmlformats.org/drawingml/2006/wordprocessingDrawing" xmlns:r="http://schemas.openxmlformats.org/officeDocument/2006/relationships" xmlns:w14="http://schemas.microsoft.com/office/word/2010/wordml">
+              <w:rPr>
+                <w:rFonts w:ascii="DejaVu Sans" w:hAnsi="DejaVu Sans" w:eastAsia="DejaVu Sans" w:cs="DejaVu Sans"/>
+                <w:i w:val="false"/>
+                <w:b w:val="false"/>
+                <w:u w:val="none"/>
+                <w:sz w:val="22"/>
+                <w:szCs w:val="22"/>
+                <w:color w:val="000000"/>
+              </w:rPr>
+              <w:t xml:space="preserve">Target</w:t>
+            </w:r>
+          </w:p>
+        </w:tc>
+        <w:tc>
+          <w:tcPr>
+            <w:tcBorders>
+              <w:bottom w:val="none" w:sz="0" w:space="0" w:color="000000"/>
+              <w:top w:val="none" w:sz="0" w:space="0" w:color="000000"/>
+              <w:left w:val="none" w:sz="0" w:space="0" w:color="000000"/>
+              <w:right w:val="none" w:sz="0" w:space="0" w:color="000000"/>
+            </w:tcBorders>
+            <w:shd w:val="clear" w:color="auto" w:fill="FFFFFF"/>
+            <w:tcMar>
+              <w:top w:w="0" w:type="dxa"/>
+              <w:bottom w:w="0" w:type="dxa"/>
+              <w:left w:w="0" w:type="dxa"/>
+              <w:right w:w="0" w:type="dxa"/>
+            </w:tcMar>
+            <w:vAlign w:val="center"/>
+          </w:tcPr>
+          <w:p>
+            <w:pPr>
+              <w:pStyle w:val="Normal"/>
+              <w:jc w:val="left"/>
+              <w:pBdr>
+                <w:bottom w:val="none" w:sz="0" w:space="0" w:color="000000"/>
+                <w:top w:val="none" w:sz="0" w:space="0" w:color="000000"/>
+                <w:left w:val="none" w:sz="0" w:space="0" w:color="000000"/>
+                <w:right w:val="none" w:sz="0" w:space="0" w:color="000000"/>
+              </w:pBdr>
+              <w:spacing w:after="100" w:before="100" w:line="240"/>
+              <w:ind w:firstLine="0" w:left="100" w:right="100"/>
+            </w:pPr>
+            <w:r xmlns:w="http://schemas.openxmlformats.org/wordprocessingml/2006/main" xmlns:wp="http://schemas.openxmlformats.org/drawingml/2006/wordprocessingDrawing" xmlns:r="http://schemas.openxmlformats.org/officeDocument/2006/relationships" xmlns:w14="http://schemas.microsoft.com/office/word/2010/wordml">
+              <w:rPr>
+                <w:rFonts w:ascii="DejaVu Sans" w:hAnsi="DejaVu Sans" w:eastAsia="DejaVu Sans" w:cs="DejaVu Sans"/>
+                <w:i w:val="false"/>
+                <w:b w:val="false"/>
+                <w:u w:val="none"/>
+                <w:sz w:val="22"/>
+                <w:szCs w:val="22"/>
+                <w:color w:val="000000"/>
+              </w:rPr>
+              <w:t xml:space="preserve">Baseline</w:t>
+            </w:r>
+          </w:p>
+        </w:tc>
+      </w:tr>
+      <w:tr>
+        <w:trPr>
+          <w:trHeight w:val="617" w:hRule="auto"/>
+        </w:trPr>
+        body10
+        <w:tc>
+          <w:tcPr>
+            <w:tcBorders>
+              <w:bottom w:val="none" w:sz="0" w:space="0" w:color="000000"/>
+              <w:top w:val="none" w:sz="0" w:space="0" w:color="000000"/>
+              <w:left w:val="none" w:sz="0" w:space="0" w:color="000000"/>
+              <w:right w:val="none" w:sz="0" w:space="0" w:color="000000"/>
+            </w:tcBorders>
+            <w:shd w:val="clear" w:color="auto" w:fill="FFFFFF"/>
+            <w:tcMar>
+              <w:top w:w="0" w:type="dxa"/>
+              <w:bottom w:w="0" w:type="dxa"/>
+              <w:left w:w="0" w:type="dxa"/>
+              <w:right w:w="0" w:type="dxa"/>
+            </w:tcMar>
+            <w:vAlign w:val="center"/>
+          </w:tcPr>
+          <w:p>
+            <w:pPr>
+              <w:pStyle w:val="Normal"/>
+              <w:jc w:val="left"/>
+              <w:pBdr>
+                <w:bottom w:val="none" w:sz="0" w:space="0" w:color="000000"/>
+                <w:top w:val="none" w:sz="0" w:space="0" w:color="000000"/>
+                <w:left w:val="none" w:sz="0" w:space="0" w:color="000000"/>
+                <w:right w:val="none" w:sz="0" w:space="0" w:color="000000"/>
+              </w:pBdr>
+              <w:spacing w:after="100" w:before="100" w:line="240"/>
+              <w:ind w:firstLine="0" w:left="100" w:right="100"/>
+            </w:pPr>
+            <w:r xmlns:w="http://schemas.openxmlformats.org/wordprocessingml/2006/main" xmlns:wp="http://schemas.openxmlformats.org/drawingml/2006/wordprocessingDrawing" xmlns:r="http://schemas.openxmlformats.org/officeDocument/2006/relationships" xmlns:w14="http://schemas.microsoft.com/office/word/2010/wordml">
+              <w:rPr>
+                <w:rFonts w:ascii="DejaVu Sans" w:hAnsi="DejaVu Sans" w:eastAsia="DejaVu Sans" w:cs="DejaVu Sans"/>
+                <w:i w:val="false"/>
+                <w:b w:val="false"/>
+                <w:u w:val="none"/>
+                <w:sz w:val="22"/>
+                <w:szCs w:val="22"/>
+                <w:color w:val="000000"/>
+              </w:rPr>
+              <w:t xml:space="preserve">10</w:t>
+            </w:r>
+          </w:p>
+        </w:tc>
+        <w:tc>
+          <w:tcPr>
+            <w:tcBorders>
+              <w:bottom w:val="none" w:sz="0" w:space="0" w:color="000000"/>
+              <w:top w:val="none" w:sz="0" w:space="0" w:color="000000"/>
+              <w:left w:val="none" w:sz="0" w:space="0" w:color="000000"/>
+              <w:right w:val="none" w:sz="0" w:space="0" w:color="000000"/>
+            </w:tcBorders>
+            <w:shd w:val="clear" w:color="auto" w:fill="FFFFFF"/>
+            <w:tcMar>
+              <w:top w:w="0" w:type="dxa"/>
+              <w:bottom w:w="0" w:type="dxa"/>
+              <w:left w:w="0" w:type="dxa"/>
+              <w:right w:w="0" w:type="dxa"/>
+            </w:tcMar>
+            <w:vAlign w:val="center"/>
+          </w:tcPr>
+          <w:p>
+            <w:pPr>
+              <w:pStyle w:val="Normal"/>
+              <w:jc w:val="left"/>
+              <w:pBdr>
+                <w:bottom w:val="none" w:sz="0" w:space="0" w:color="000000"/>
+                <w:top w:val="none" w:sz="0" w:space="0" w:color="000000"/>
+                <w:left w:val="none" w:sz="0" w:space="0" w:color="000000"/>
+                <w:right w:val="none" w:sz="0" w:space="0" w:color="000000"/>
+              </w:pBdr>
+              <w:spacing w:after="100" w:before="100" w:line="240"/>
+              <w:ind w:firstLine="0" w:left="100" w:right="100"/>
+            </w:pPr>
+            <w:r xmlns:w="http://schemas.openxmlformats.org/wordprocessingml/2006/main" xmlns:wp="http://schemas.openxmlformats.org/drawingml/2006/wordprocessingDrawing" xmlns:r="http://schemas.openxmlformats.org/officeDocument/2006/relationships" xmlns:w14="http://schemas.microsoft.com/office/word/2010/wordml">
+              <w:rPr>
+                <w:rFonts w:ascii="DejaVu Sans" w:hAnsi="DejaVu Sans" w:eastAsia="DejaVu Sans" w:cs="DejaVu Sans"/>
+                <w:i w:val="false"/>
+                <w:b w:val="false"/>
+                <w:u w:val="none"/>
+                <w:sz w:val="22"/>
+                <w:szCs w:val="22"/>
+                <w:color w:val="000000"/>
+              </w:rPr>
+              <w:t xml:space="preserve">Target</w:t>
+            </w:r>
+          </w:p>
+        </w:tc>
+        <w:tc>
+          <w:tcPr>
+            <w:tcBorders>
+              <w:bottom w:val="none" w:sz="0" w:space="0" w:color="000000"/>
+              <w:top w:val="none" w:sz="0" w:space="0" w:color="000000"/>
+              <w:left w:val="none" w:sz="0" w:space="0" w:color="000000"/>
+              <w:right w:val="none" w:sz="0" w:space="0" w:color="000000"/>
+            </w:tcBorders>
+            <w:shd w:val="clear" w:color="auto" w:fill="FFFFFF"/>
+            <w:tcMar>
+              <w:top w:w="0" w:type="dxa"/>
+              <w:bottom w:w="0" w:type="dxa"/>
+              <w:left w:w="0" w:type="dxa"/>
+              <w:right w:w="0" w:type="dxa"/>
+            </w:tcMar>
+            <w:vAlign w:val="center"/>
+          </w:tcPr>
+          <w:p>
+            <w:pPr>
+              <w:pStyle w:val="Normal"/>
+              <w:jc w:val="left"/>
+              <w:pBdr>
+                <w:bottom w:val="none" w:sz="0" w:space="0" w:color="000000"/>
+                <w:top w:val="none" w:sz="0" w:space="0" w:color="000000"/>
+                <w:left w:val="none" w:sz="0" w:space="0" w:color="000000"/>
+                <w:right w:val="none" w:sz="0" w:space="0" w:color="000000"/>
+              </w:pBdr>
+              <w:spacing w:after="100" w:before="100" w:line="240"/>
+              <w:ind w:firstLine="0" w:left="100" w:right="100"/>
+            </w:pPr>
+            <w:r xmlns:w="http://schemas.openxmlformats.org/wordprocessingml/2006/main" xmlns:wp="http://schemas.openxmlformats.org/drawingml/2006/wordprocessingDrawing" xmlns:r="http://schemas.openxmlformats.org/officeDocument/2006/relationships" xmlns:w14="http://schemas.microsoft.com/office/word/2010/wordml">
+              <w:rPr>
+                <w:rFonts w:ascii="DejaVu Sans" w:hAnsi="DejaVu Sans" w:eastAsia="DejaVu Sans" w:cs="DejaVu Sans"/>
+                <w:i w:val="false"/>
+                <w:b w:val="false"/>
+                <w:u w:val="none"/>
+                <w:sz w:val="22"/>
+                <w:szCs w:val="22"/>
+                <w:color w:val="000000"/>
+              </w:rPr>
+              <w:t xml:space="preserve">Target</w:t>
+            </w:r>
+          </w:p>
+        </w:tc>
+        <w:tc>
+          <w:tcPr>
+            <w:tcBorders>
+              <w:bottom w:val="none" w:sz="0" w:space="0" w:color="000000"/>
+              <w:top w:val="none" w:sz="0" w:space="0" w:color="000000"/>
+              <w:left w:val="none" w:sz="0" w:space="0" w:color="000000"/>
+              <w:right w:val="none" w:sz="0" w:space="0" w:color="000000"/>
+            </w:tcBorders>
+            <w:shd w:val="clear" w:color="auto" w:fill="FFFFFF"/>
+            <w:tcMar>
+              <w:top w:w="0" w:type="dxa"/>
+              <w:bottom w:w="0" w:type="dxa"/>
+              <w:left w:w="0" w:type="dxa"/>
+              <w:right w:w="0" w:type="dxa"/>
+            </w:tcMar>
+            <w:vAlign w:val="center"/>
+          </w:tcPr>
+          <w:p>
+            <w:pPr>
+              <w:pStyle w:val="Normal"/>
+              <w:jc w:val="left"/>
+              <w:pBdr>
+                <w:bottom w:val="none" w:sz="0" w:space="0" w:color="000000"/>
+                <w:top w:val="none" w:sz="0" w:space="0" w:color="000000"/>
+                <w:left w:val="none" w:sz="0" w:space="0" w:color="000000"/>
+                <w:right w:val="none" w:sz="0" w:space="0" w:color="000000"/>
+              </w:pBdr>
+              <w:spacing w:after="100" w:before="100" w:line="240"/>
+              <w:ind w:firstLine="0" w:left="100" w:right="100"/>
+            </w:pPr>
+            <w:r xmlns:w="http://schemas.openxmlformats.org/wordprocessingml/2006/main" xmlns:wp="http://schemas.openxmlformats.org/drawingml/2006/wordprocessingDrawing" xmlns:r="http://schemas.openxmlformats.org/officeDocument/2006/relationships" xmlns:w14="http://schemas.microsoft.com/office/word/2010/wordml">
+              <w:rPr>
+                <w:rFonts w:ascii="DejaVu Sans" w:hAnsi="DejaVu Sans" w:eastAsia="DejaVu Sans" w:cs="DejaVu Sans"/>
+                <w:i w:val="false"/>
+                <w:b w:val="false"/>
+                <w:u w:val="none"/>
+                <w:sz w:val="22"/>
+                <w:szCs w:val="22"/>
+                <w:color w:val="000000"/>
+              </w:rPr>
+              <w:t xml:space="preserve">Target</w:t>
+            </w:r>
+          </w:p>
+        </w:tc>
+      </w:tr>
+      <w:tr>
+        <w:trPr>
+          <w:trHeight w:val="617" w:hRule="auto"/>
+        </w:trPr>
+        body11
+        <w:tc>
+          <w:tcPr>
+            <w:tcBorders>
+              <w:bottom w:val="none" w:sz="0" w:space="0" w:color="000000"/>
+              <w:top w:val="none" w:sz="0" w:space="0" w:color="000000"/>
+              <w:left w:val="none" w:sz="0" w:space="0" w:color="000000"/>
+              <w:right w:val="none" w:sz="0" w:space="0" w:color="000000"/>
+            </w:tcBorders>
+            <w:shd w:val="clear" w:color="auto" w:fill="FFFFFF"/>
+            <w:tcMar>
+              <w:top w:w="0" w:type="dxa"/>
+              <w:bottom w:w="0" w:type="dxa"/>
+              <w:left w:w="0" w:type="dxa"/>
+              <w:right w:w="0" w:type="dxa"/>
+            </w:tcMar>
+            <w:vAlign w:val="center"/>
+          </w:tcPr>
+          <w:p>
+            <w:pPr>
+              <w:pStyle w:val="Normal"/>
+              <w:jc w:val="left"/>
+              <w:pBdr>
+                <w:bottom w:val="none" w:sz="0" w:space="0" w:color="000000"/>
+                <w:top w:val="none" w:sz="0" w:space="0" w:color="000000"/>
+                <w:left w:val="none" w:sz="0" w:space="0" w:color="000000"/>
+                <w:right w:val="none" w:sz="0" w:space="0" w:color="000000"/>
+              </w:pBdr>
+              <w:spacing w:after="100" w:before="100" w:line="240"/>
+              <w:ind w:firstLine="0" w:left="100" w:right="100"/>
+            </w:pPr>
+            <w:r xmlns:w="http://schemas.openxmlformats.org/wordprocessingml/2006/main" xmlns:wp="http://schemas.openxmlformats.org/drawingml/2006/wordprocessingDrawing" xmlns:r="http://schemas.openxmlformats.org/officeDocument/2006/relationships" xmlns:w14="http://schemas.microsoft.com/office/word/2010/wordml">
+              <w:rPr>
+                <w:rFonts w:ascii="DejaVu Sans" w:hAnsi="DejaVu Sans" w:eastAsia="DejaVu Sans" w:cs="DejaVu Sans"/>
+                <w:i w:val="false"/>
+                <w:b w:val="false"/>
+                <w:u w:val="none"/>
+                <w:sz w:val="22"/>
+                <w:szCs w:val="22"/>
+                <w:color w:val="000000"/>
+              </w:rPr>
+              <w:t xml:space="preserve">11</w:t>
+            </w:r>
+          </w:p>
+        </w:tc>
+        <w:tc>
+          <w:tcPr>
+            <w:tcBorders>
+              <w:bottom w:val="none" w:sz="0" w:space="0" w:color="000000"/>
+              <w:top w:val="none" w:sz="0" w:space="0" w:color="000000"/>
+              <w:left w:val="none" w:sz="0" w:space="0" w:color="000000"/>
+              <w:right w:val="none" w:sz="0" w:space="0" w:color="000000"/>
+            </w:tcBorders>
+            <w:shd w:val="clear" w:color="auto" w:fill="FFFFFF"/>
+            <w:tcMar>
+              <w:top w:w="0" w:type="dxa"/>
+              <w:bottom w:w="0" w:type="dxa"/>
+              <w:left w:w="0" w:type="dxa"/>
+              <w:right w:w="0" w:type="dxa"/>
+            </w:tcMar>
+            <w:vAlign w:val="center"/>
+          </w:tcPr>
+          <w:p>
+            <w:pPr>
+              <w:pStyle w:val="Normal"/>
+              <w:jc w:val="left"/>
+              <w:pBdr>
+                <w:bottom w:val="none" w:sz="0" w:space="0" w:color="000000"/>
+                <w:top w:val="none" w:sz="0" w:space="0" w:color="000000"/>
+                <w:left w:val="none" w:sz="0" w:space="0" w:color="000000"/>
+                <w:right w:val="none" w:sz="0" w:space="0" w:color="000000"/>
+              </w:pBdr>
+              <w:spacing w:after="100" w:before="100" w:line="240"/>
+              <w:ind w:firstLine="0" w:left="100" w:right="100"/>
+            </w:pPr>
+            <w:r xmlns:w="http://schemas.openxmlformats.org/wordprocessingml/2006/main" xmlns:wp="http://schemas.openxmlformats.org/drawingml/2006/wordprocessingDrawing" xmlns:r="http://schemas.openxmlformats.org/officeDocument/2006/relationships" xmlns:w14="http://schemas.microsoft.com/office/word/2010/wordml">
+              <w:rPr>
+                <w:rFonts w:ascii="DejaVu Sans" w:hAnsi="DejaVu Sans" w:eastAsia="DejaVu Sans" w:cs="DejaVu Sans"/>
+                <w:i w:val="false"/>
+                <w:b w:val="false"/>
+                <w:u w:val="none"/>
+                <w:sz w:val="22"/>
+                <w:szCs w:val="22"/>
+                <w:color w:val="000000"/>
+              </w:rPr>
+              <w:t xml:space="preserve">Target</w:t>
+            </w:r>
+          </w:p>
+        </w:tc>
+        <w:tc>
+          <w:tcPr>
+            <w:tcBorders>
+              <w:bottom w:val="none" w:sz="0" w:space="0" w:color="000000"/>
+              <w:top w:val="none" w:sz="0" w:space="0" w:color="000000"/>
+              <w:left w:val="none" w:sz="0" w:space="0" w:color="000000"/>
+              <w:right w:val="none" w:sz="0" w:space="0" w:color="000000"/>
+            </w:tcBorders>
+            <w:shd w:val="clear" w:color="auto" w:fill="FFFFFF"/>
+            <w:tcMar>
+              <w:top w:w="0" w:type="dxa"/>
+              <w:bottom w:w="0" w:type="dxa"/>
+              <w:left w:w="0" w:type="dxa"/>
+              <w:right w:w="0" w:type="dxa"/>
+            </w:tcMar>
+            <w:vAlign w:val="center"/>
+          </w:tcPr>
+          <w:p>
+            <w:pPr>
+              <w:pStyle w:val="Normal"/>
+              <w:jc w:val="left"/>
+              <w:pBdr>
+                <w:bottom w:val="none" w:sz="0" w:space="0" w:color="000000"/>
+                <w:top w:val="none" w:sz="0" w:space="0" w:color="000000"/>
+                <w:left w:val="none" w:sz="0" w:space="0" w:color="000000"/>
+                <w:right w:val="none" w:sz="0" w:space="0" w:color="000000"/>
+              </w:pBdr>
+              <w:spacing w:after="100" w:before="100" w:line="240"/>
+              <w:ind w:firstLine="0" w:left="100" w:right="100"/>
+            </w:pPr>
+            <w:r xmlns:w="http://schemas.openxmlformats.org/wordprocessingml/2006/main" xmlns:wp="http://schemas.openxmlformats.org/drawingml/2006/wordprocessingDrawing" xmlns:r="http://schemas.openxmlformats.org/officeDocument/2006/relationships" xmlns:w14="http://schemas.microsoft.com/office/word/2010/wordml">
+              <w:rPr>
+                <w:rFonts w:ascii="DejaVu Sans" w:hAnsi="DejaVu Sans" w:eastAsia="DejaVu Sans" w:cs="DejaVu Sans"/>
+                <w:i w:val="false"/>
+                <w:b w:val="false"/>
+                <w:u w:val="none"/>
+                <w:sz w:val="22"/>
+                <w:szCs w:val="22"/>
+                <w:color w:val="000000"/>
+              </w:rPr>
+              <w:t xml:space="preserve">Interim</w:t>
+            </w:r>
+          </w:p>
+        </w:tc>
+        <w:tc>
+          <w:tcPr>
+            <w:tcBorders>
+              <w:bottom w:val="none" w:sz="0" w:space="0" w:color="000000"/>
+              <w:top w:val="none" w:sz="0" w:space="0" w:color="000000"/>
+              <w:left w:val="none" w:sz="0" w:space="0" w:color="000000"/>
+              <w:right w:val="none" w:sz="0" w:space="0" w:color="000000"/>
+            </w:tcBorders>
+            <w:shd w:val="clear" w:color="auto" w:fill="FFFFFF"/>
+            <w:tcMar>
+              <w:top w:w="0" w:type="dxa"/>
+              <w:bottom w:w="0" w:type="dxa"/>
+              <w:left w:w="0" w:type="dxa"/>
+              <w:right w:w="0" w:type="dxa"/>
+            </w:tcMar>
+            <w:vAlign w:val="center"/>
+          </w:tcPr>
+          <w:p>
+            <w:pPr>
+              <w:pStyle w:val="Normal"/>
+              <w:jc w:val="left"/>
+              <w:pBdr>
+                <w:bottom w:val="none" w:sz="0" w:space="0" w:color="000000"/>
+                <w:top w:val="none" w:sz="0" w:space="0" w:color="000000"/>
+                <w:left w:val="none" w:sz="0" w:space="0" w:color="000000"/>
+                <w:right w:val="none" w:sz="0" w:space="0" w:color="000000"/>
+              </w:pBdr>
+              <w:spacing w:after="100" w:before="100" w:line="240"/>
+              <w:ind w:firstLine="0" w:left="100" w:right="100"/>
+            </w:pPr>
+            <w:r xmlns:w="http://schemas.openxmlformats.org/wordprocessingml/2006/main" xmlns:wp="http://schemas.openxmlformats.org/drawingml/2006/wordprocessingDrawing" xmlns:r="http://schemas.openxmlformats.org/officeDocument/2006/relationships" xmlns:w14="http://schemas.microsoft.com/office/word/2010/wordml">
+              <w:rPr>
+                <w:rFonts w:ascii="DejaVu Sans" w:hAnsi="DejaVu Sans" w:eastAsia="DejaVu Sans" w:cs="DejaVu Sans"/>
+                <w:i w:val="false"/>
+                <w:b w:val="false"/>
+                <w:u w:val="none"/>
+                <w:sz w:val="22"/>
+                <w:szCs w:val="22"/>
+                <w:color w:val="000000"/>
+              </w:rPr>
+              <w:t xml:space="preserve">Baseline</w:t>
+            </w:r>
+          </w:p>
+        </w:tc>
+      </w:tr>
+      <w:tr>
+        <w:trPr>
+          <w:trHeight w:val="617" w:hRule="auto"/>
+        </w:trPr>
+        body12
+        <w:tc>
+          <w:tcPr>
+            <w:tcBorders>
+              <w:bottom w:val="single" w:sz="12" w:space="0" w:color="666666"/>
+              <w:top w:val="none" w:sz="0" w:space="0" w:color="000000"/>
+              <w:left w:val="none" w:sz="0" w:space="0" w:color="000000"/>
+              <w:right w:val="none" w:sz="0" w:space="0" w:color="000000"/>
+            </w:tcBorders>
+            <w:shd w:val="clear" w:color="auto" w:fill="FFFFFF"/>
+            <w:tcMar>
+              <w:top w:w="0" w:type="dxa"/>
+              <w:bottom w:w="0" w:type="dxa"/>
+              <w:left w:w="0" w:type="dxa"/>
+              <w:right w:w="0" w:type="dxa"/>
+            </w:tcMar>
+            <w:vAlign w:val="center"/>
+          </w:tcPr>
+          <w:p>
+            <w:pPr>
+              <w:pStyle w:val="Normal"/>
+              <w:jc w:val="left"/>
+              <w:pBdr>
+                <w:bottom w:val="none" w:sz="0" w:space="0" w:color="000000"/>
+                <w:top w:val="none" w:sz="0" w:space="0" w:color="000000"/>
+                <w:left w:val="none" w:sz="0" w:space="0" w:color="000000"/>
+                <w:right w:val="none" w:sz="0" w:space="0" w:color="000000"/>
+              </w:pBdr>
+              <w:spacing w:after="100" w:before="100" w:line="240"/>
+              <w:ind w:firstLine="0" w:left="100" w:right="100"/>
+            </w:pPr>
+            <w:r xmlns:w="http://schemas.openxmlformats.org/wordprocessingml/2006/main" xmlns:wp="http://schemas.openxmlformats.org/drawingml/2006/wordprocessingDrawing" xmlns:r="http://schemas.openxmlformats.org/officeDocument/2006/relationships" xmlns:w14="http://schemas.microsoft.com/office/word/2010/wordml">
+              <w:rPr>
+                <w:rFonts w:ascii="DejaVu Sans" w:hAnsi="DejaVu Sans" w:eastAsia="DejaVu Sans" w:cs="DejaVu Sans"/>
+                <w:i w:val="false"/>
+                <w:b w:val="false"/>
+                <w:u w:val="none"/>
+                <w:sz w:val="22"/>
+                <w:szCs w:val="22"/>
+                <w:color w:val="000000"/>
+              </w:rPr>
+              <w:t xml:space="preserve">12</w:t>
+            </w:r>
+          </w:p>
+        </w:tc>
+        <w:tc>
+          <w:tcPr>
+            <w:tcBorders>
+              <w:bottom w:val="single" w:sz="12" w:space="0" w:color="666666"/>
+              <w:top w:val="none" w:sz="0" w:space="0" w:color="000000"/>
+              <w:left w:val="none" w:sz="0" w:space="0" w:color="000000"/>
+              <w:right w:val="none" w:sz="0" w:space="0" w:color="000000"/>
+            </w:tcBorders>
+            <w:shd w:val="clear" w:color="auto" w:fill="FFFFFF"/>
+            <w:tcMar>
+              <w:top w:w="0" w:type="dxa"/>
+              <w:bottom w:w="0" w:type="dxa"/>
+              <w:left w:w="0" w:type="dxa"/>
+              <w:right w:w="0" w:type="dxa"/>
+            </w:tcMar>
+            <w:vAlign w:val="center"/>
+          </w:tcPr>
+          <w:p>
+            <w:pPr>
+              <w:pStyle w:val="Normal"/>
+              <w:jc w:val="left"/>
+              <w:pBdr>
+                <w:bottom w:val="none" w:sz="0" w:space="0" w:color="000000"/>
+                <w:top w:val="none" w:sz="0" w:space="0" w:color="000000"/>
+                <w:left w:val="none" w:sz="0" w:space="0" w:color="000000"/>
+                <w:right w:val="none" w:sz="0" w:space="0" w:color="000000"/>
+              </w:pBdr>
+              <w:spacing w:after="100" w:before="100" w:line="240"/>
+              <w:ind w:firstLine="0" w:left="100" w:right="100"/>
+            </w:pPr>
+            <w:r xmlns:w="http://schemas.openxmlformats.org/wordprocessingml/2006/main" xmlns:wp="http://schemas.openxmlformats.org/drawingml/2006/wordprocessingDrawing" xmlns:r="http://schemas.openxmlformats.org/officeDocument/2006/relationships" xmlns:w14="http://schemas.microsoft.com/office/word/2010/wordml">
+              <w:rPr>
+                <w:rFonts w:ascii="DejaVu Sans" w:hAnsi="DejaVu Sans" w:eastAsia="DejaVu Sans" w:cs="DejaVu Sans"/>
+                <w:i w:val="false"/>
+                <w:b w:val="false"/>
+                <w:u w:val="none"/>
+                <w:sz w:val="22"/>
+                <w:szCs w:val="22"/>
+                <w:color w:val="000000"/>
+              </w:rPr>
+              <w:t xml:space="preserve">Target</w:t>
+            </w:r>
+          </w:p>
+        </w:tc>
+        <w:tc>
+          <w:tcPr>
+            <w:tcBorders>
+              <w:bottom w:val="single" w:sz="12" w:space="0" w:color="666666"/>
+              <w:top w:val="none" w:sz="0" w:space="0" w:color="000000"/>
+              <w:left w:val="none" w:sz="0" w:space="0" w:color="000000"/>
+              <w:right w:val="none" w:sz="0" w:space="0" w:color="000000"/>
+            </w:tcBorders>
+            <w:shd w:val="clear" w:color="auto" w:fill="FFFFFF"/>
+            <w:tcMar>
+              <w:top w:w="0" w:type="dxa"/>
+              <w:bottom w:w="0" w:type="dxa"/>
+              <w:left w:w="0" w:type="dxa"/>
+              <w:right w:w="0" w:type="dxa"/>
+            </w:tcMar>
+            <w:vAlign w:val="center"/>
+          </w:tcPr>
+          <w:p>
+            <w:pPr>
+              <w:pStyle w:val="Normal"/>
+              <w:jc w:val="left"/>
+              <w:pBdr>
+                <w:bottom w:val="none" w:sz="0" w:space="0" w:color="000000"/>
+                <w:top w:val="none" w:sz="0" w:space="0" w:color="000000"/>
+                <w:left w:val="none" w:sz="0" w:space="0" w:color="000000"/>
+                <w:right w:val="none" w:sz="0" w:space="0" w:color="000000"/>
+              </w:pBdr>
+              <w:spacing w:after="100" w:before="100" w:line="240"/>
+              <w:ind w:firstLine="0" w:left="100" w:right="100"/>
+            </w:pPr>
+            <w:r xmlns:w="http://schemas.openxmlformats.org/wordprocessingml/2006/main" xmlns:wp="http://schemas.openxmlformats.org/drawingml/2006/wordprocessingDrawing" xmlns:r="http://schemas.openxmlformats.org/officeDocument/2006/relationships" xmlns:w14="http://schemas.microsoft.com/office/word/2010/wordml">
+              <w:rPr>
+                <w:rFonts w:ascii="DejaVu Sans" w:hAnsi="DejaVu Sans" w:eastAsia="DejaVu Sans" w:cs="DejaVu Sans"/>
+                <w:i w:val="false"/>
+                <w:b w:val="false"/>
+                <w:u w:val="none"/>
+                <w:sz w:val="22"/>
+                <w:szCs w:val="22"/>
+                <w:color w:val="000000"/>
+              </w:rPr>
+              <w:t xml:space="preserve">Interim</w:t>
+            </w:r>
+          </w:p>
+        </w:tc>
+        <w:tc>
+          <w:tcPr>
+            <w:tcBorders>
+              <w:bottom w:val="single" w:sz="12" w:space="0" w:color="666666"/>
+              <w:top w:val="none" w:sz="0" w:space="0" w:color="000000"/>
+              <w:left w:val="none" w:sz="0" w:space="0" w:color="000000"/>
+              <w:right w:val="none" w:sz="0" w:space="0" w:color="000000"/>
+            </w:tcBorders>
+            <w:shd w:val="clear" w:color="auto" w:fill="FFFFFF"/>
+            <w:tcMar>
+              <w:top w:w="0" w:type="dxa"/>
+              <w:bottom w:w="0" w:type="dxa"/>
+              <w:left w:w="0" w:type="dxa"/>
+              <w:right w:w="0" w:type="dxa"/>
+            </w:tcMar>
+            <w:vAlign w:val="center"/>
+          </w:tcPr>
+          <w:p>
+            <w:pPr>
+              <w:pStyle w:val="Normal"/>
+              <w:jc w:val="left"/>
+              <w:pBdr>
+                <w:bottom w:val="none" w:sz="0" w:space="0" w:color="000000"/>
+                <w:top w:val="none" w:sz="0" w:space="0" w:color="000000"/>
+                <w:left w:val="none" w:sz="0" w:space="0" w:color="000000"/>
+                <w:right w:val="none" w:sz="0" w:space="0" w:color="000000"/>
+              </w:pBdr>
+              <w:spacing w:after="100" w:before="100" w:line="240"/>
+              <w:ind w:firstLine="0" w:left="100" w:right="100"/>
+            </w:pPr>
+            <w:r xmlns:w="http://schemas.openxmlformats.org/wordprocessingml/2006/main" xmlns:wp="http://schemas.openxmlformats.org/drawingml/2006/wordprocessingDrawing" xmlns:r="http://schemas.openxmlformats.org/officeDocument/2006/relationships" xmlns:w14="http://schemas.microsoft.com/office/word/2010/wordml">
+              <w:rPr>
+                <w:rFonts w:ascii="DejaVu Sans" w:hAnsi="DejaVu Sans" w:eastAsia="DejaVu Sans" w:cs="DejaVu Sans"/>
+                <w:i w:val="false"/>
+                <w:b w:val="false"/>
+                <w:u w:val="none"/>
+                <w:sz w:val="22"/>
+                <w:szCs w:val="22"/>
+                <w:color w:val="000000"/>
+              </w:rPr>
+              <w:t xml:space="preserve">Target</w:t>
+            </w:r>
+          </w:p>
+        </w:tc>
+      </w:tr>
+    </w:tbl>
+    <w:p>
+      <w:r>
+        <w:br w:type="page"/>
+      </w:r>
+    </w:p>
+    <w:bookmarkEnd w:id="39"/>
+    <w:bookmarkStart w:id="43" w:name="p1-bristol"/>
     <w:p>
       <w:pPr>
         <w:pStyle w:val="Heading2"/>
@@ -3438,18 +5835,18 @@
           <wp:inline>
             <wp:extent cx="5334000" cy="6400800"/>
             <wp:effectExtent b="0" l="0" r="0" t="0"/>
-            <wp:docPr descr="" title="" id="40" name="Picture"/>
+            <wp:docPr descr="" title="" id="41" name="Picture"/>
             <a:graphic>
               <a:graphicData uri="http://schemas.openxmlformats.org/drawingml/2006/picture">
                 <pic:pic>
                   <pic:nvPicPr>
-                    <pic:cNvPr descr="/home/amy/Documents/IPACS_MODEL/outputs/ipacs_report_using_IPACS_20230214_fix_files/figure-docx/P1-B-1.png" id="41" name="Picture"/>
+                    <pic:cNvPr descr="/home/amy/Documents/IPACS_MODEL/outputs/ipacs_report_using_IPACS_20230214_fix_files/figure-docx/P1-B-1.png" id="42" name="Picture"/>
                     <pic:cNvPicPr>
                       <a:picLocks noChangeArrowheads="1" noChangeAspect="1"/>
                     </pic:cNvPicPr>
                   </pic:nvPicPr>
                   <pic:blipFill>
-                    <a:blip r:embed="rId39"/>
+                    <a:blip r:embed="rId40"/>
                     <a:stretch>
                       <a:fillRect/>
                     </a:stretch>
@@ -3481,8 +5878,8 @@
         <w:br w:type="page"/>
       </w:r>
     </w:p>
-    <w:bookmarkEnd w:id="42"/>
-    <w:bookmarkStart w:id="46" w:name="p1-north-somerset"/>
+    <w:bookmarkEnd w:id="43"/>
+    <w:bookmarkStart w:id="47" w:name="p1-north-somerset"/>
     <w:p>
       <w:pPr>
         <w:pStyle w:val="Heading2"/>
@@ -3500,18 +5897,18 @@
           <wp:inline>
             <wp:extent cx="5334000" cy="6400800"/>
             <wp:effectExtent b="0" l="0" r="0" t="0"/>
-            <wp:docPr descr="" title="" id="44" name="Picture"/>
+            <wp:docPr descr="" title="" id="45" name="Picture"/>
             <a:graphic>
               <a:graphicData uri="http://schemas.openxmlformats.org/drawingml/2006/picture">
                 <pic:pic>
                   <pic:nvPicPr>
-                    <pic:cNvPr descr="/home/amy/Documents/IPACS_MODEL/outputs/ipacs_report_using_IPACS_20230214_fix_files/figure-docx/P1-NS-1.png" id="45" name="Picture"/>
+                    <pic:cNvPr descr="/home/amy/Documents/IPACS_MODEL/outputs/ipacs_report_using_IPACS_20230214_fix_files/figure-docx/P1-NS-1.png" id="46" name="Picture"/>
                     <pic:cNvPicPr>
                       <a:picLocks noChangeArrowheads="1" noChangeAspect="1"/>
                     </pic:cNvPicPr>
                   </pic:nvPicPr>
                   <pic:blipFill>
-                    <a:blip r:embed="rId43"/>
+                    <a:blip r:embed="rId44"/>
                     <a:stretch>
                       <a:fillRect/>
                     </a:stretch>
@@ -3543,8 +5940,8 @@
         <w:br w:type="page"/>
       </w:r>
     </w:p>
-    <w:bookmarkEnd w:id="46"/>
-    <w:bookmarkStart w:id="50" w:name="p1-south-gloucestershire"/>
+    <w:bookmarkEnd w:id="47"/>
+    <w:bookmarkStart w:id="51" w:name="p1-south-gloucestershire"/>
     <w:p>
       <w:pPr>
         <w:pStyle w:val="Heading2"/>
@@ -3562,18 +5959,18 @@
           <wp:inline>
             <wp:extent cx="5334000" cy="6400800"/>
             <wp:effectExtent b="0" l="0" r="0" t="0"/>
-            <wp:docPr descr="" title="" id="48" name="Picture"/>
+            <wp:docPr descr="" title="" id="49" name="Picture"/>
             <a:graphic>
               <a:graphicData uri="http://schemas.openxmlformats.org/drawingml/2006/picture">
                 <pic:pic>
                   <pic:nvPicPr>
-                    <pic:cNvPr descr="/home/amy/Documents/IPACS_MODEL/outputs/ipacs_report_using_IPACS_20230214_fix_files/figure-docx/P1-SG-1.png" id="49" name="Picture"/>
+                    <pic:cNvPr descr="/home/amy/Documents/IPACS_MODEL/outputs/ipacs_report_using_IPACS_20230214_fix_files/figure-docx/P1-SG-1.png" id="50" name="Picture"/>
                     <pic:cNvPicPr>
                       <a:picLocks noChangeArrowheads="1" noChangeAspect="1"/>
                     </pic:cNvPicPr>
                   </pic:nvPicPr>
                   <pic:blipFill>
-                    <a:blip r:embed="rId47"/>
+                    <a:blip r:embed="rId48"/>
                     <a:stretch>
                       <a:fillRect/>
                     </a:stretch>
@@ -3605,8 +6002,8 @@
         <w:br w:type="page"/>
       </w:r>
     </w:p>
-    <w:bookmarkEnd w:id="50"/>
-    <w:bookmarkStart w:id="54" w:name="p2-bristol"/>
+    <w:bookmarkEnd w:id="51"/>
+    <w:bookmarkStart w:id="55" w:name="p2-bristol"/>
     <w:p>
       <w:pPr>
         <w:pStyle w:val="Heading2"/>
@@ -3624,18 +6021,18 @@
           <wp:inline>
             <wp:extent cx="5334000" cy="6400800"/>
             <wp:effectExtent b="0" l="0" r="0" t="0"/>
-            <wp:docPr descr="" title="" id="52" name="Picture"/>
+            <wp:docPr descr="" title="" id="53" name="Picture"/>
             <a:graphic>
               <a:graphicData uri="http://schemas.openxmlformats.org/drawingml/2006/picture">
                 <pic:pic>
                   <pic:nvPicPr>
-                    <pic:cNvPr descr="/home/amy/Documents/IPACS_MODEL/outputs/ipacs_report_using_IPACS_20230214_fix_files/figure-docx/P2-B-1.png" id="53" name="Picture"/>
+                    <pic:cNvPr descr="/home/amy/Documents/IPACS_MODEL/outputs/ipacs_report_using_IPACS_20230214_fix_files/figure-docx/P2-B-1.png" id="54" name="Picture"/>
                     <pic:cNvPicPr>
                       <a:picLocks noChangeArrowheads="1" noChangeAspect="1"/>
                     </pic:cNvPicPr>
                   </pic:nvPicPr>
                   <pic:blipFill>
-                    <a:blip r:embed="rId51"/>
+                    <a:blip r:embed="rId52"/>
                     <a:stretch>
                       <a:fillRect/>
                     </a:stretch>
@@ -3667,8 +6064,8 @@
         <w:br w:type="page"/>
       </w:r>
     </w:p>
-    <w:bookmarkEnd w:id="54"/>
-    <w:bookmarkStart w:id="58" w:name="p2-north-somerset"/>
+    <w:bookmarkEnd w:id="55"/>
+    <w:bookmarkStart w:id="59" w:name="p2-north-somerset"/>
     <w:p>
       <w:pPr>
         <w:pStyle w:val="Heading2"/>
@@ -3686,18 +6083,18 @@
           <wp:inline>
             <wp:extent cx="5334000" cy="6400800"/>
             <wp:effectExtent b="0" l="0" r="0" t="0"/>
-            <wp:docPr descr="" title="" id="56" name="Picture"/>
+            <wp:docPr descr="" title="" id="57" name="Picture"/>
             <a:graphic>
               <a:graphicData uri="http://schemas.openxmlformats.org/drawingml/2006/picture">
                 <pic:pic>
                   <pic:nvPicPr>
-                    <pic:cNvPr descr="/home/amy/Documents/IPACS_MODEL/outputs/ipacs_report_using_IPACS_20230214_fix_files/figure-docx/P2-NS-1.png" id="57" name="Picture"/>
+                    <pic:cNvPr descr="/home/amy/Documents/IPACS_MODEL/outputs/ipacs_report_using_IPACS_20230214_fix_files/figure-docx/P2-NS-1.png" id="58" name="Picture"/>
                     <pic:cNvPicPr>
                       <a:picLocks noChangeArrowheads="1" noChangeAspect="1"/>
                     </pic:cNvPicPr>
                   </pic:nvPicPr>
                   <pic:blipFill>
-                    <a:blip r:embed="rId55"/>
+                    <a:blip r:embed="rId56"/>
                     <a:stretch>
                       <a:fillRect/>
                     </a:stretch>
@@ -3729,8 +6126,8 @@
         <w:br w:type="page"/>
       </w:r>
     </w:p>
-    <w:bookmarkEnd w:id="58"/>
-    <w:bookmarkStart w:id="62" w:name="p2-south-gloucestershire"/>
+    <w:bookmarkEnd w:id="59"/>
+    <w:bookmarkStart w:id="63" w:name="p2-south-gloucestershire"/>
     <w:p>
       <w:pPr>
         <w:pStyle w:val="Heading2"/>
@@ -3748,18 +6145,18 @@
           <wp:inline>
             <wp:extent cx="5334000" cy="6400800"/>
             <wp:effectExtent b="0" l="0" r="0" t="0"/>
-            <wp:docPr descr="" title="" id="60" name="Picture"/>
+            <wp:docPr descr="" title="" id="61" name="Picture"/>
             <a:graphic>
               <a:graphicData uri="http://schemas.openxmlformats.org/drawingml/2006/picture">
                 <pic:pic>
                   <pic:nvPicPr>
-                    <pic:cNvPr descr="/home/amy/Documents/IPACS_MODEL/outputs/ipacs_report_using_IPACS_20230214_fix_files/figure-docx/P2-SG-1.png" id="61" name="Picture"/>
+                    <pic:cNvPr descr="/home/amy/Documents/IPACS_MODEL/outputs/ipacs_report_using_IPACS_20230214_fix_files/figure-docx/P2-SG-1.png" id="62" name="Picture"/>
                     <pic:cNvPicPr>
                       <a:picLocks noChangeArrowheads="1" noChangeAspect="1"/>
                     </pic:cNvPicPr>
                   </pic:nvPicPr>
                   <pic:blipFill>
-                    <a:blip r:embed="rId59"/>
+                    <a:blip r:embed="rId60"/>
                     <a:stretch>
                       <a:fillRect/>
                     </a:stretch>
@@ -3791,8 +6188,8 @@
         <w:br w:type="page"/>
       </w:r>
     </w:p>
-    <w:bookmarkEnd w:id="62"/>
-    <w:bookmarkStart w:id="66" w:name="p3-bristol"/>
+    <w:bookmarkEnd w:id="63"/>
+    <w:bookmarkStart w:id="67" w:name="p3-bristol"/>
     <w:p>
       <w:pPr>
         <w:pStyle w:val="Heading2"/>
@@ -3810,18 +6207,18 @@
           <wp:inline>
             <wp:extent cx="5334000" cy="6400800"/>
             <wp:effectExtent b="0" l="0" r="0" t="0"/>
-            <wp:docPr descr="" title="" id="64" name="Picture"/>
+            <wp:docPr descr="" title="" id="65" name="Picture"/>
             <a:graphic>
               <a:graphicData uri="http://schemas.openxmlformats.org/drawingml/2006/picture">
                 <pic:pic>
                   <pic:nvPicPr>
-                    <pic:cNvPr descr="/home/amy/Documents/IPACS_MODEL/outputs/ipacs_report_using_IPACS_20230214_fix_files/figure-docx/P3-B-1.png" id="65" name="Picture"/>
+                    <pic:cNvPr descr="/home/amy/Documents/IPACS_MODEL/outputs/ipacs_report_using_IPACS_20230214_fix_files/figure-docx/P3-B-1.png" id="66" name="Picture"/>
                     <pic:cNvPicPr>
                       <a:picLocks noChangeArrowheads="1" noChangeAspect="1"/>
                     </pic:cNvPicPr>
                   </pic:nvPicPr>
                   <pic:blipFill>
-                    <a:blip r:embed="rId63"/>
+                    <a:blip r:embed="rId64"/>
                     <a:stretch>
                       <a:fillRect/>
                     </a:stretch>
@@ -3848,8 +6245,8 @@
         </w:drawing>
       </w:r>
     </w:p>
-    <w:bookmarkEnd w:id="66"/>
-    <w:bookmarkStart w:id="70" w:name="p3-north-somerset"/>
+    <w:bookmarkEnd w:id="67"/>
+    <w:bookmarkStart w:id="71" w:name="p3-north-somerset"/>
     <w:p>
       <w:pPr>
         <w:pStyle w:val="Heading2"/>
@@ -3867,18 +6264,18 @@
           <wp:inline>
             <wp:extent cx="5334000" cy="6400800"/>
             <wp:effectExtent b="0" l="0" r="0" t="0"/>
-            <wp:docPr descr="" title="" id="68" name="Picture"/>
+            <wp:docPr descr="" title="" id="69" name="Picture"/>
             <a:graphic>
               <a:graphicData uri="http://schemas.openxmlformats.org/drawingml/2006/picture">
                 <pic:pic>
                   <pic:nvPicPr>
-                    <pic:cNvPr descr="/home/amy/Documents/IPACS_MODEL/outputs/ipacs_report_using_IPACS_20230214_fix_files/figure-docx/P3-NS-1.png" id="69" name="Picture"/>
+                    <pic:cNvPr descr="/home/amy/Documents/IPACS_MODEL/outputs/ipacs_report_using_IPACS_20230214_fix_files/figure-docx/P3-NS-1.png" id="70" name="Picture"/>
                     <pic:cNvPicPr>
                       <a:picLocks noChangeArrowheads="1" noChangeAspect="1"/>
                     </pic:cNvPicPr>
                   </pic:nvPicPr>
                   <pic:blipFill>
-                    <a:blip r:embed="rId67"/>
+                    <a:blip r:embed="rId68"/>
                     <a:stretch>
                       <a:fillRect/>
                     </a:stretch>
@@ -3905,8 +6302,8 @@
         </w:drawing>
       </w:r>
     </w:p>
-    <w:bookmarkEnd w:id="70"/>
-    <w:bookmarkStart w:id="74" w:name="p3-south-gloucestershire"/>
+    <w:bookmarkEnd w:id="71"/>
+    <w:bookmarkStart w:id="75" w:name="p3-south-gloucestershire"/>
     <w:p>
       <w:pPr>
         <w:pStyle w:val="Heading2"/>
@@ -3924,18 +6321,18 @@
           <wp:inline>
             <wp:extent cx="5334000" cy="6400800"/>
             <wp:effectExtent b="0" l="0" r="0" t="0"/>
-            <wp:docPr descr="" title="" id="72" name="Picture"/>
+            <wp:docPr descr="" title="" id="73" name="Picture"/>
             <a:graphic>
               <a:graphicData uri="http://schemas.openxmlformats.org/drawingml/2006/picture">
                 <pic:pic>
                   <pic:nvPicPr>
-                    <pic:cNvPr descr="/home/amy/Documents/IPACS_MODEL/outputs/ipacs_report_using_IPACS_20230214_fix_files/figure-docx/P3-SG-1.png" id="73" name="Picture"/>
+                    <pic:cNvPr descr="/home/amy/Documents/IPACS_MODEL/outputs/ipacs_report_using_IPACS_20230214_fix_files/figure-docx/P3-SG-1.png" id="74" name="Picture"/>
                     <pic:cNvPicPr>
                       <a:picLocks noChangeArrowheads="1" noChangeAspect="1"/>
                     </pic:cNvPicPr>
                   </pic:nvPicPr>
                   <pic:blipFill>
-                    <a:blip r:embed="rId71"/>
+                    <a:blip r:embed="rId72"/>
                     <a:stretch>
                       <a:fillRect/>
                     </a:stretch>
@@ -3962,7 +6359,7 @@
         </w:drawing>
       </w:r>
     </w:p>
-    <w:bookmarkEnd w:id="74"/>
+    <w:bookmarkEnd w:id="75"/>
     <w:sectPr/>
   </w:body>
 </w:document>

</xml_diff>